<commit_message>
Added use case process description into specification document
</commit_message>
<xml_diff>
--- a/Projekt1/3 use case GUIs/Ablaufbeschreibung Use Cases/Use Case 1.docx
+++ b/Projekt1/3 use case GUIs/Ablaufbeschreibung Use Cases/Use Case 1.docx
@@ -6,17 +6,19 @@
       <w:pPr>
         <w:spacing w:after="0"/>
         <w:rPr>
+          <w:rFonts w:ascii="Lucida Sans" w:hAnsi="Lucida Sans"/>
           <w:b/>
-          <w:sz w:val="36"/>
-          <w:szCs w:val="36"/>
+          <w:sz w:val="19"/>
+          <w:szCs w:val="19"/>
           <w:u w:val="single"/>
         </w:rPr>
       </w:pPr>
       <w:r>
         <w:rPr>
+          <w:rFonts w:ascii="Lucida Sans" w:hAnsi="Lucida Sans"/>
           <w:b/>
-          <w:sz w:val="36"/>
-          <w:szCs w:val="36"/>
+          <w:sz w:val="19"/>
+          <w:szCs w:val="19"/>
           <w:u w:val="single"/>
         </w:rPr>
         <w:t>Use Case 1</w:t>
@@ -26,9 +28,10 @@
       <w:pPr>
         <w:spacing w:after="0"/>
         <w:rPr>
+          <w:rFonts w:ascii="Lucida Sans" w:hAnsi="Lucida Sans"/>
           <w:b/>
-          <w:sz w:val="28"/>
-          <w:szCs w:val="28"/>
+          <w:sz w:val="19"/>
+          <w:szCs w:val="19"/>
           <w:u w:val="single"/>
         </w:rPr>
       </w:pPr>
@@ -40,21 +43,24 @@
         </w:tabs>
         <w:spacing w:after="0"/>
         <w:rPr>
-          <w:sz w:val="28"/>
-          <w:szCs w:val="28"/>
+          <w:rFonts w:ascii="Lucida Sans" w:hAnsi="Lucida Sans"/>
+          <w:sz w:val="19"/>
+          <w:szCs w:val="19"/>
         </w:rPr>
       </w:pPr>
       <w:r>
         <w:rPr>
-          <w:sz w:val="28"/>
-          <w:szCs w:val="28"/>
+          <w:rFonts w:ascii="Lucida Sans" w:hAnsi="Lucida Sans"/>
+          <w:sz w:val="19"/>
+          <w:szCs w:val="19"/>
         </w:rPr>
         <w:t xml:space="preserve">Beschreibung: </w:t>
       </w:r>
       <w:r>
         <w:rPr>
-          <w:sz w:val="28"/>
-          <w:szCs w:val="28"/>
+          <w:rFonts w:ascii="Lucida Sans" w:hAnsi="Lucida Sans"/>
+          <w:sz w:val="19"/>
+          <w:szCs w:val="19"/>
         </w:rPr>
         <w:tab/>
         <w:t xml:space="preserve">Papierticket wurde irgendwann vorher gekauft und nachträglich </w:t>
@@ -67,14 +73,16 @@
         </w:tabs>
         <w:spacing w:after="0"/>
         <w:rPr>
-          <w:sz w:val="28"/>
-          <w:szCs w:val="28"/>
+          <w:rFonts w:ascii="Lucida Sans" w:hAnsi="Lucida Sans"/>
+          <w:sz w:val="19"/>
+          <w:szCs w:val="19"/>
         </w:rPr>
       </w:pPr>
       <w:r>
         <w:rPr>
-          <w:sz w:val="28"/>
-          <w:szCs w:val="28"/>
+          <w:rFonts w:ascii="Lucida Sans" w:hAnsi="Lucida Sans"/>
+          <w:sz w:val="19"/>
+          <w:szCs w:val="19"/>
         </w:rPr>
         <w:tab/>
         <w:t>wird ein Sitzplatz reserviert.</w:t>
@@ -87,8 +95,9 @@
         </w:tabs>
         <w:spacing w:after="0"/>
         <w:rPr>
-          <w:sz w:val="28"/>
-          <w:szCs w:val="28"/>
+          <w:rFonts w:ascii="Lucida Sans" w:hAnsi="Lucida Sans"/>
+          <w:sz w:val="19"/>
+          <w:szCs w:val="19"/>
         </w:rPr>
       </w:pPr>
     </w:p>
@@ -99,14 +108,17 @@
         </w:tabs>
         <w:spacing w:after="0"/>
         <w:rPr>
-          <w:sz w:val="28"/>
-          <w:szCs w:val="28"/>
+          <w:rFonts w:ascii="Lucida Sans" w:hAnsi="Lucida Sans"/>
+          <w:sz w:val="19"/>
+          <w:szCs w:val="19"/>
         </w:rPr>
       </w:pPr>
+      <w:bookmarkStart w:id="0" w:name="_Hlk22665627"/>
       <w:r>
         <w:rPr>
-          <w:sz w:val="28"/>
-          <w:szCs w:val="28"/>
+          <w:rFonts w:ascii="Lucida Sans" w:hAnsi="Lucida Sans"/>
+          <w:sz w:val="19"/>
+          <w:szCs w:val="19"/>
         </w:rPr>
         <w:t>Beteiligte Akteure: Benutzer, System, Applikation</w:t>
       </w:r>
@@ -118,8 +130,9 @@
         </w:tabs>
         <w:spacing w:after="0"/>
         <w:rPr>
-          <w:sz w:val="28"/>
-          <w:szCs w:val="28"/>
+          <w:rFonts w:ascii="Lucida Sans" w:hAnsi="Lucida Sans"/>
+          <w:sz w:val="19"/>
+          <w:szCs w:val="19"/>
         </w:rPr>
       </w:pPr>
     </w:p>
@@ -130,35 +143,41 @@
         </w:tabs>
         <w:spacing w:after="0"/>
         <w:rPr>
+          <w:rFonts w:ascii="Lucida Sans" w:hAnsi="Lucida Sans"/>
           <w:b/>
-          <w:sz w:val="28"/>
-          <w:szCs w:val="28"/>
+          <w:sz w:val="19"/>
+          <w:szCs w:val="19"/>
         </w:rPr>
       </w:pPr>
       <w:r>
         <w:rPr>
+          <w:rFonts w:ascii="Lucida Sans" w:hAnsi="Lucida Sans"/>
           <w:b/>
-          <w:sz w:val="28"/>
-          <w:szCs w:val="28"/>
+          <w:sz w:val="19"/>
+          <w:szCs w:val="19"/>
         </w:rPr>
         <w:t>Ab</w:t>
       </w:r>
       <w:r>
         <w:rPr>
+          <w:rFonts w:ascii="Lucida Sans" w:hAnsi="Lucida Sans"/>
           <w:b/>
-          <w:sz w:val="28"/>
-          <w:szCs w:val="28"/>
+          <w:sz w:val="19"/>
+          <w:szCs w:val="19"/>
         </w:rPr>
         <w:t>la</w:t>
       </w:r>
       <w:r>
         <w:rPr>
+          <w:rFonts w:ascii="Lucida Sans" w:hAnsi="Lucida Sans"/>
           <w:b/>
-          <w:sz w:val="28"/>
-          <w:szCs w:val="28"/>
+          <w:sz w:val="19"/>
+          <w:szCs w:val="19"/>
         </w:rPr>
         <w:t>uf:</w:t>
       </w:r>
+      <w:bookmarkStart w:id="1" w:name="_GoBack"/>
+      <w:bookmarkEnd w:id="1"/>
     </w:p>
     <w:tbl>
       <w:tblPr>
@@ -183,14 +202,16 @@
                 <w:tab w:val="left" w:pos="1701"/>
               </w:tabs>
               <w:rPr>
-                <w:sz w:val="28"/>
-                <w:szCs w:val="28"/>
-              </w:rPr>
-            </w:pPr>
-            <w:r>
-              <w:rPr>
-                <w:sz w:val="28"/>
-                <w:szCs w:val="28"/>
+                <w:rFonts w:ascii="Lucida Sans" w:hAnsi="Lucida Sans"/>
+                <w:sz w:val="19"/>
+                <w:szCs w:val="19"/>
+              </w:rPr>
+            </w:pPr>
+            <w:r>
+              <w:rPr>
+                <w:rFonts w:ascii="Lucida Sans" w:hAnsi="Lucida Sans"/>
+                <w:sz w:val="19"/>
+                <w:szCs w:val="19"/>
               </w:rPr>
               <w:t>Nr.</w:t>
             </w:r>
@@ -207,14 +228,16 @@
                 <w:tab w:val="left" w:pos="1701"/>
               </w:tabs>
               <w:rPr>
-                <w:sz w:val="28"/>
-                <w:szCs w:val="28"/>
-              </w:rPr>
-            </w:pPr>
-            <w:r>
-              <w:rPr>
-                <w:sz w:val="28"/>
-                <w:szCs w:val="28"/>
+                <w:rFonts w:ascii="Lucida Sans" w:hAnsi="Lucida Sans"/>
+                <w:sz w:val="19"/>
+                <w:szCs w:val="19"/>
+              </w:rPr>
+            </w:pPr>
+            <w:r>
+              <w:rPr>
+                <w:rFonts w:ascii="Lucida Sans" w:hAnsi="Lucida Sans"/>
+                <w:sz w:val="19"/>
+                <w:szCs w:val="19"/>
               </w:rPr>
               <w:t>Wer</w:t>
             </w:r>
@@ -231,14 +254,16 @@
                 <w:tab w:val="left" w:pos="1701"/>
               </w:tabs>
               <w:rPr>
-                <w:sz w:val="28"/>
-                <w:szCs w:val="28"/>
-              </w:rPr>
-            </w:pPr>
-            <w:r>
-              <w:rPr>
-                <w:sz w:val="28"/>
-                <w:szCs w:val="28"/>
+                <w:rFonts w:ascii="Lucida Sans" w:hAnsi="Lucida Sans"/>
+                <w:sz w:val="19"/>
+                <w:szCs w:val="19"/>
+              </w:rPr>
+            </w:pPr>
+            <w:r>
+              <w:rPr>
+                <w:rFonts w:ascii="Lucida Sans" w:hAnsi="Lucida Sans"/>
+                <w:sz w:val="19"/>
+                <w:szCs w:val="19"/>
               </w:rPr>
               <w:t>Was</w:t>
             </w:r>
@@ -256,14 +281,16 @@
                 <w:tab w:val="left" w:pos="1701"/>
               </w:tabs>
               <w:rPr>
-                <w:sz w:val="28"/>
-                <w:szCs w:val="28"/>
-              </w:rPr>
-            </w:pPr>
-            <w:r>
-              <w:rPr>
-                <w:sz w:val="28"/>
-                <w:szCs w:val="28"/>
+                <w:rFonts w:ascii="Lucida Sans" w:hAnsi="Lucida Sans"/>
+                <w:sz w:val="19"/>
+                <w:szCs w:val="19"/>
+              </w:rPr>
+            </w:pPr>
+            <w:r>
+              <w:rPr>
+                <w:rFonts w:ascii="Lucida Sans" w:hAnsi="Lucida Sans"/>
+                <w:sz w:val="19"/>
+                <w:szCs w:val="19"/>
               </w:rPr>
               <w:t>1.0</w:t>
             </w:r>
@@ -279,14 +306,16 @@
                 <w:tab w:val="left" w:pos="1701"/>
               </w:tabs>
               <w:rPr>
-                <w:sz w:val="28"/>
-                <w:szCs w:val="28"/>
-              </w:rPr>
-            </w:pPr>
-            <w:r>
-              <w:rPr>
-                <w:sz w:val="28"/>
-                <w:szCs w:val="28"/>
+                <w:rFonts w:ascii="Lucida Sans" w:hAnsi="Lucida Sans"/>
+                <w:sz w:val="19"/>
+                <w:szCs w:val="19"/>
+              </w:rPr>
+            </w:pPr>
+            <w:r>
+              <w:rPr>
+                <w:rFonts w:ascii="Lucida Sans" w:hAnsi="Lucida Sans"/>
+                <w:sz w:val="19"/>
+                <w:szCs w:val="19"/>
               </w:rPr>
               <w:t>Benutzer</w:t>
             </w:r>
@@ -302,21 +331,24 @@
                 <w:tab w:val="left" w:pos="1701"/>
               </w:tabs>
               <w:rPr>
-                <w:sz w:val="28"/>
-                <w:szCs w:val="28"/>
-              </w:rPr>
-            </w:pPr>
-            <w:r>
-              <w:rPr>
-                <w:sz w:val="28"/>
-                <w:szCs w:val="28"/>
+                <w:rFonts w:ascii="Lucida Sans" w:hAnsi="Lucida Sans"/>
+                <w:sz w:val="19"/>
+                <w:szCs w:val="19"/>
+              </w:rPr>
+            </w:pPr>
+            <w:r>
+              <w:rPr>
+                <w:rFonts w:ascii="Lucida Sans" w:hAnsi="Lucida Sans"/>
+                <w:sz w:val="19"/>
+                <w:szCs w:val="19"/>
               </w:rPr>
               <w:t>Suchbegriffe eingeben (</w:t>
             </w:r>
             <w:r>
               <w:rPr>
-                <w:sz w:val="28"/>
-                <w:szCs w:val="28"/>
+                <w:rFonts w:ascii="Lucida Sans" w:hAnsi="Lucida Sans"/>
+                <w:sz w:val="19"/>
+                <w:szCs w:val="19"/>
               </w:rPr>
               <w:t>Von, Nach, Datum, Zeit)</w:t>
             </w:r>
@@ -334,14 +366,16 @@
                 <w:tab w:val="left" w:pos="1701"/>
               </w:tabs>
               <w:rPr>
-                <w:sz w:val="28"/>
-                <w:szCs w:val="28"/>
-              </w:rPr>
-            </w:pPr>
-            <w:r>
-              <w:rPr>
-                <w:sz w:val="28"/>
-                <w:szCs w:val="28"/>
+                <w:rFonts w:ascii="Lucida Sans" w:hAnsi="Lucida Sans"/>
+                <w:sz w:val="19"/>
+                <w:szCs w:val="19"/>
+              </w:rPr>
+            </w:pPr>
+            <w:r>
+              <w:rPr>
+                <w:rFonts w:ascii="Lucida Sans" w:hAnsi="Lucida Sans"/>
+                <w:sz w:val="19"/>
+                <w:szCs w:val="19"/>
               </w:rPr>
               <w:t>1.1</w:t>
             </w:r>
@@ -357,14 +391,16 @@
                 <w:tab w:val="left" w:pos="1701"/>
               </w:tabs>
               <w:rPr>
-                <w:sz w:val="28"/>
-                <w:szCs w:val="28"/>
-              </w:rPr>
-            </w:pPr>
-            <w:r>
-              <w:rPr>
-                <w:sz w:val="28"/>
-                <w:szCs w:val="28"/>
+                <w:rFonts w:ascii="Lucida Sans" w:hAnsi="Lucida Sans"/>
+                <w:sz w:val="19"/>
+                <w:szCs w:val="19"/>
+              </w:rPr>
+            </w:pPr>
+            <w:r>
+              <w:rPr>
+                <w:rFonts w:ascii="Lucida Sans" w:hAnsi="Lucida Sans"/>
+                <w:sz w:val="19"/>
+                <w:szCs w:val="19"/>
               </w:rPr>
               <w:t>Benutzer</w:t>
             </w:r>
@@ -380,16 +416,37 @@
                 <w:tab w:val="left" w:pos="1701"/>
               </w:tabs>
               <w:rPr>
-                <w:sz w:val="28"/>
-                <w:szCs w:val="28"/>
-              </w:rPr>
-            </w:pPr>
-            <w:r>
-              <w:rPr>
-                <w:sz w:val="28"/>
-                <w:szCs w:val="28"/>
-              </w:rPr>
-              <w:t>Suche auslösen</w:t>
+                <w:rFonts w:ascii="Lucida Sans" w:hAnsi="Lucida Sans"/>
+                <w:b/>
+                <w:sz w:val="19"/>
+                <w:szCs w:val="19"/>
+              </w:rPr>
+            </w:pPr>
+            <w:r>
+              <w:rPr>
+                <w:rFonts w:ascii="Lucida Sans" w:hAnsi="Lucida Sans"/>
+                <w:b/>
+                <w:sz w:val="19"/>
+                <w:szCs w:val="19"/>
+              </w:rPr>
+              <w:t xml:space="preserve">Variante: </w:t>
+            </w:r>
+            <w:r>
+              <w:rPr>
+                <w:rFonts w:ascii="Lucida Sans" w:hAnsi="Lucida Sans"/>
+                <w:sz w:val="19"/>
+                <w:szCs w:val="19"/>
+              </w:rPr>
+              <w:t>Besitzt ein Digitales Ticket</w:t>
+            </w:r>
+            <w:r>
+              <w:rPr>
+                <w:rFonts w:ascii="Lucida Sans" w:hAnsi="Lucida Sans"/>
+                <w:b/>
+                <w:sz w:val="19"/>
+                <w:szCs w:val="19"/>
+              </w:rPr>
+              <w:t xml:space="preserve"> </w:t>
             </w:r>
           </w:p>
         </w:tc>
@@ -405,14 +462,16 @@
                 <w:tab w:val="left" w:pos="1701"/>
               </w:tabs>
               <w:rPr>
-                <w:sz w:val="28"/>
-                <w:szCs w:val="28"/>
-              </w:rPr>
-            </w:pPr>
-            <w:r>
-              <w:rPr>
-                <w:sz w:val="28"/>
-                <w:szCs w:val="28"/>
+                <w:rFonts w:ascii="Lucida Sans" w:hAnsi="Lucida Sans"/>
+                <w:sz w:val="19"/>
+                <w:szCs w:val="19"/>
+              </w:rPr>
+            </w:pPr>
+            <w:r>
+              <w:rPr>
+                <w:rFonts w:ascii="Lucida Sans" w:hAnsi="Lucida Sans"/>
+                <w:sz w:val="19"/>
+                <w:szCs w:val="19"/>
               </w:rPr>
               <w:t>1.2</w:t>
             </w:r>
@@ -428,16 +487,18 @@
                 <w:tab w:val="left" w:pos="1701"/>
               </w:tabs>
               <w:rPr>
-                <w:sz w:val="28"/>
-                <w:szCs w:val="28"/>
-              </w:rPr>
-            </w:pPr>
-            <w:r>
-              <w:rPr>
-                <w:sz w:val="28"/>
-                <w:szCs w:val="28"/>
-              </w:rPr>
-              <w:t>System</w:t>
+                <w:rFonts w:ascii="Lucida Sans" w:hAnsi="Lucida Sans"/>
+                <w:sz w:val="19"/>
+                <w:szCs w:val="19"/>
+              </w:rPr>
+            </w:pPr>
+            <w:r>
+              <w:rPr>
+                <w:rFonts w:ascii="Lucida Sans" w:hAnsi="Lucida Sans"/>
+                <w:sz w:val="19"/>
+                <w:szCs w:val="19"/>
+              </w:rPr>
+              <w:t>Benutzer</w:t>
             </w:r>
           </w:p>
         </w:tc>
@@ -451,34 +512,27 @@
                 <w:tab w:val="left" w:pos="1701"/>
               </w:tabs>
               <w:rPr>
-                <w:sz w:val="28"/>
-                <w:szCs w:val="28"/>
-              </w:rPr>
-            </w:pPr>
-            <w:r>
-              <w:rPr>
-                <w:sz w:val="28"/>
-                <w:szCs w:val="28"/>
-              </w:rPr>
-              <w:t>Stellt Zugservice anhand der Suchkriterien zusammen</w:t>
-            </w:r>
-          </w:p>
-          <w:p>
-            <w:pPr>
-              <w:tabs>
-                <w:tab w:val="left" w:pos="1701"/>
-              </w:tabs>
-              <w:rPr>
-                <w:sz w:val="28"/>
-                <w:szCs w:val="28"/>
-              </w:rPr>
-            </w:pPr>
-            <w:r>
-              <w:rPr>
-                <w:sz w:val="28"/>
-                <w:szCs w:val="28"/>
-              </w:rPr>
-              <w:t>(Zugkomposition, Reservationen, Strecke)</w:t>
+                <w:rFonts w:ascii="Lucida Sans" w:hAnsi="Lucida Sans"/>
+                <w:sz w:val="19"/>
+                <w:szCs w:val="19"/>
+              </w:rPr>
+            </w:pPr>
+            <w:r>
+              <w:rPr>
+                <w:rFonts w:ascii="Lucida Sans" w:hAnsi="Lucida Sans"/>
+                <w:b/>
+                <w:sz w:val="19"/>
+                <w:szCs w:val="19"/>
+              </w:rPr>
+              <w:t>Variante</w:t>
+            </w:r>
+            <w:r>
+              <w:rPr>
+                <w:rFonts w:ascii="Lucida Sans" w:hAnsi="Lucida Sans"/>
+                <w:sz w:val="19"/>
+                <w:szCs w:val="19"/>
+              </w:rPr>
+              <w:t>: Besitzt ein Digitales Sparticket</w:t>
             </w:r>
           </w:p>
         </w:tc>
@@ -494,16 +548,26 @@
                 <w:tab w:val="left" w:pos="1701"/>
               </w:tabs>
               <w:rPr>
-                <w:sz w:val="28"/>
-                <w:szCs w:val="28"/>
-              </w:rPr>
-            </w:pPr>
-            <w:r>
-              <w:rPr>
-                <w:sz w:val="28"/>
-                <w:szCs w:val="28"/>
-              </w:rPr>
-              <w:t>1.3</w:t>
+                <w:rFonts w:ascii="Lucida Sans" w:hAnsi="Lucida Sans"/>
+                <w:sz w:val="19"/>
+                <w:szCs w:val="19"/>
+              </w:rPr>
+            </w:pPr>
+            <w:r>
+              <w:rPr>
+                <w:rFonts w:ascii="Lucida Sans" w:hAnsi="Lucida Sans"/>
+                <w:sz w:val="19"/>
+                <w:szCs w:val="19"/>
+              </w:rPr>
+              <w:t>1.</w:t>
+            </w:r>
+            <w:r>
+              <w:rPr>
+                <w:rFonts w:ascii="Lucida Sans" w:hAnsi="Lucida Sans"/>
+                <w:sz w:val="19"/>
+                <w:szCs w:val="19"/>
+              </w:rPr>
+              <w:t>3</w:t>
             </w:r>
           </w:p>
         </w:tc>
@@ -517,16 +581,18 @@
                 <w:tab w:val="left" w:pos="1701"/>
               </w:tabs>
               <w:rPr>
-                <w:sz w:val="28"/>
-                <w:szCs w:val="28"/>
-              </w:rPr>
-            </w:pPr>
-            <w:r>
-              <w:rPr>
-                <w:sz w:val="28"/>
-                <w:szCs w:val="28"/>
-              </w:rPr>
-              <w:t>Applikation</w:t>
+                <w:rFonts w:ascii="Lucida Sans" w:hAnsi="Lucida Sans"/>
+                <w:sz w:val="19"/>
+                <w:szCs w:val="19"/>
+              </w:rPr>
+            </w:pPr>
+            <w:r>
+              <w:rPr>
+                <w:rFonts w:ascii="Lucida Sans" w:hAnsi="Lucida Sans"/>
+                <w:sz w:val="19"/>
+                <w:szCs w:val="19"/>
+              </w:rPr>
+              <w:t>Benutzer</w:t>
             </w:r>
           </w:p>
         </w:tc>
@@ -540,30 +606,18 @@
                 <w:tab w:val="left" w:pos="1701"/>
               </w:tabs>
               <w:rPr>
-                <w:sz w:val="28"/>
-                <w:szCs w:val="28"/>
-              </w:rPr>
-            </w:pPr>
-            <w:r>
-              <w:rPr>
-                <w:sz w:val="28"/>
-                <w:szCs w:val="28"/>
-              </w:rPr>
-              <w:t>Ze</w:t>
-            </w:r>
-            <w:r>
-              <w:rPr>
-                <w:sz w:val="28"/>
-                <w:szCs w:val="28"/>
-              </w:rPr>
-              <w:t>i</w:t>
-            </w:r>
-            <w:r>
-              <w:rPr>
-                <w:sz w:val="28"/>
-                <w:szCs w:val="28"/>
-              </w:rPr>
-              <w:t>gt die zusammen gestellten Zugservice an</w:t>
+                <w:rFonts w:ascii="Lucida Sans" w:hAnsi="Lucida Sans"/>
+                <w:sz w:val="19"/>
+                <w:szCs w:val="19"/>
+              </w:rPr>
+            </w:pPr>
+            <w:r>
+              <w:rPr>
+                <w:rFonts w:ascii="Lucida Sans" w:hAnsi="Lucida Sans"/>
+                <w:sz w:val="19"/>
+                <w:szCs w:val="19"/>
+              </w:rPr>
+              <w:t>Suche auslösen</w:t>
             </w:r>
           </w:p>
         </w:tc>
@@ -579,14 +633,16 @@
                 <w:tab w:val="left" w:pos="1701"/>
               </w:tabs>
               <w:rPr>
-                <w:sz w:val="28"/>
-                <w:szCs w:val="28"/>
-              </w:rPr>
-            </w:pPr>
-            <w:r>
-              <w:rPr>
-                <w:sz w:val="28"/>
-                <w:szCs w:val="28"/>
+                <w:rFonts w:ascii="Lucida Sans" w:hAnsi="Lucida Sans"/>
+                <w:sz w:val="19"/>
+                <w:szCs w:val="19"/>
+              </w:rPr>
+            </w:pPr>
+            <w:r>
+              <w:rPr>
+                <w:rFonts w:ascii="Lucida Sans" w:hAnsi="Lucida Sans"/>
+                <w:sz w:val="19"/>
+                <w:szCs w:val="19"/>
               </w:rPr>
               <w:t>1.4</w:t>
             </w:r>
@@ -602,14 +658,16 @@
                 <w:tab w:val="left" w:pos="1701"/>
               </w:tabs>
               <w:rPr>
-                <w:sz w:val="28"/>
-                <w:szCs w:val="28"/>
-              </w:rPr>
-            </w:pPr>
-            <w:r>
-              <w:rPr>
-                <w:sz w:val="28"/>
-                <w:szCs w:val="28"/>
+                <w:rFonts w:ascii="Lucida Sans" w:hAnsi="Lucida Sans"/>
+                <w:sz w:val="19"/>
+                <w:szCs w:val="19"/>
+              </w:rPr>
+            </w:pPr>
+            <w:r>
+              <w:rPr>
+                <w:rFonts w:ascii="Lucida Sans" w:hAnsi="Lucida Sans"/>
+                <w:sz w:val="19"/>
+                <w:szCs w:val="19"/>
               </w:rPr>
               <w:t>Applikation</w:t>
             </w:r>
@@ -625,23 +683,333 @@
                 <w:tab w:val="left" w:pos="1701"/>
               </w:tabs>
               <w:rPr>
-                <w:sz w:val="28"/>
-                <w:szCs w:val="28"/>
-              </w:rPr>
-            </w:pPr>
-            <w:r>
-              <w:rPr>
+                <w:rFonts w:ascii="Lucida Sans" w:hAnsi="Lucida Sans"/>
+                <w:sz w:val="19"/>
+                <w:szCs w:val="19"/>
+              </w:rPr>
+            </w:pPr>
+            <w:r>
+              <w:rPr>
+                <w:rFonts w:ascii="Lucida Sans" w:hAnsi="Lucida Sans"/>
+                <w:sz w:val="19"/>
+                <w:szCs w:val="19"/>
+              </w:rPr>
+              <w:t>S</w:t>
+            </w:r>
+            <w:r>
+              <w:rPr>
+                <w:rFonts w:ascii="Lucida Sans" w:hAnsi="Lucida Sans"/>
+                <w:sz w:val="19"/>
+                <w:szCs w:val="19"/>
+              </w:rPr>
+              <w:t>endet</w:t>
+            </w:r>
+            <w:r>
+              <w:rPr>
+                <w:rFonts w:ascii="Lucida Sans" w:hAnsi="Lucida Sans"/>
+                <w:sz w:val="19"/>
+                <w:szCs w:val="19"/>
+              </w:rPr>
+              <w:t xml:space="preserve"> Anfrage an System</w:t>
+            </w:r>
+          </w:p>
+        </w:tc>
+      </w:tr>
+      <w:tr>
+        <w:tc>
+          <w:tcPr>
+            <w:tcW w:w="988" w:type="dxa"/>
+          </w:tcPr>
+          <w:p>
+            <w:pPr>
+              <w:tabs>
+                <w:tab w:val="left" w:pos="1701"/>
+              </w:tabs>
+              <w:rPr>
+                <w:rFonts w:ascii="Lucida Sans" w:hAnsi="Lucida Sans"/>
+                <w:sz w:val="19"/>
+                <w:szCs w:val="19"/>
+              </w:rPr>
+            </w:pPr>
+            <w:r>
+              <w:rPr>
+                <w:rFonts w:ascii="Lucida Sans" w:hAnsi="Lucida Sans"/>
+                <w:sz w:val="19"/>
+                <w:szCs w:val="19"/>
+              </w:rPr>
+              <w:t>1.</w:t>
+            </w:r>
+            <w:r>
+              <w:rPr>
+                <w:rFonts w:ascii="Lucida Sans" w:hAnsi="Lucida Sans"/>
+                <w:sz w:val="19"/>
+                <w:szCs w:val="19"/>
+              </w:rPr>
+              <w:t>5</w:t>
+            </w:r>
+          </w:p>
+        </w:tc>
+        <w:tc>
+          <w:tcPr>
+            <w:tcW w:w="1559" w:type="dxa"/>
+          </w:tcPr>
+          <w:p>
+            <w:pPr>
+              <w:tabs>
+                <w:tab w:val="left" w:pos="1701"/>
+              </w:tabs>
+              <w:rPr>
+                <w:rFonts w:ascii="Lucida Sans" w:hAnsi="Lucida Sans"/>
+                <w:sz w:val="19"/>
+                <w:szCs w:val="19"/>
+              </w:rPr>
+            </w:pPr>
+            <w:r>
+              <w:rPr>
+                <w:rFonts w:ascii="Lucida Sans" w:hAnsi="Lucida Sans"/>
+                <w:sz w:val="19"/>
+                <w:szCs w:val="19"/>
+              </w:rPr>
+              <w:t>System</w:t>
+            </w:r>
+          </w:p>
+        </w:tc>
+        <w:tc>
+          <w:tcPr>
+            <w:tcW w:w="7088" w:type="dxa"/>
+          </w:tcPr>
+          <w:p>
+            <w:pPr>
+              <w:tabs>
+                <w:tab w:val="left" w:pos="1701"/>
+              </w:tabs>
+              <w:rPr>
+                <w:rFonts w:ascii="Lucida Sans" w:hAnsi="Lucida Sans"/>
+                <w:sz w:val="19"/>
+                <w:szCs w:val="19"/>
+              </w:rPr>
+            </w:pPr>
+            <w:r>
+              <w:rPr>
+                <w:rFonts w:ascii="Lucida Sans" w:hAnsi="Lucida Sans"/>
+                <w:sz w:val="19"/>
+                <w:szCs w:val="19"/>
+              </w:rPr>
+              <w:t>Stellt Zugservice anhand der Suchkriterien zusammen</w:t>
+            </w:r>
+          </w:p>
+          <w:p>
+            <w:pPr>
+              <w:tabs>
+                <w:tab w:val="left" w:pos="1701"/>
+              </w:tabs>
+              <w:rPr>
+                <w:rFonts w:ascii="Lucida Sans" w:hAnsi="Lucida Sans"/>
+                <w:sz w:val="19"/>
+                <w:szCs w:val="19"/>
+              </w:rPr>
+            </w:pPr>
+            <w:r>
+              <w:rPr>
+                <w:rFonts w:ascii="Lucida Sans" w:hAnsi="Lucida Sans"/>
+                <w:sz w:val="19"/>
+                <w:szCs w:val="19"/>
+              </w:rPr>
+              <w:t>(Zugkomposition, Reservationen, Strecke)</w:t>
+            </w:r>
+          </w:p>
+        </w:tc>
+      </w:tr>
+      <w:tr>
+        <w:tc>
+          <w:tcPr>
+            <w:tcW w:w="988" w:type="dxa"/>
+          </w:tcPr>
+          <w:p>
+            <w:pPr>
+              <w:tabs>
+                <w:tab w:val="left" w:pos="1701"/>
+              </w:tabs>
+              <w:rPr>
+                <w:rFonts w:ascii="Lucida Sans" w:hAnsi="Lucida Sans"/>
+                <w:sz w:val="19"/>
+                <w:szCs w:val="19"/>
+              </w:rPr>
+            </w:pPr>
+            <w:r>
+              <w:rPr>
+                <w:rFonts w:ascii="Lucida Sans" w:hAnsi="Lucida Sans"/>
+                <w:sz w:val="19"/>
+                <w:szCs w:val="19"/>
+              </w:rPr>
+              <w:t>1.</w:t>
+            </w:r>
+            <w:r>
+              <w:rPr>
+                <w:rFonts w:ascii="Lucida Sans" w:hAnsi="Lucida Sans"/>
+                <w:sz w:val="19"/>
+                <w:szCs w:val="19"/>
+              </w:rPr>
+              <w:t>6</w:t>
+            </w:r>
+          </w:p>
+        </w:tc>
+        <w:tc>
+          <w:tcPr>
+            <w:tcW w:w="1559" w:type="dxa"/>
+          </w:tcPr>
+          <w:p>
+            <w:pPr>
+              <w:tabs>
+                <w:tab w:val="left" w:pos="1701"/>
+              </w:tabs>
+              <w:rPr>
+                <w:rFonts w:ascii="Lucida Sans" w:hAnsi="Lucida Sans"/>
+                <w:sz w:val="19"/>
+                <w:szCs w:val="19"/>
+              </w:rPr>
+            </w:pPr>
+            <w:r>
+              <w:rPr>
+                <w:rFonts w:ascii="Lucida Sans" w:hAnsi="Lucida Sans"/>
+                <w:sz w:val="19"/>
+                <w:szCs w:val="19"/>
+              </w:rPr>
+              <w:t>Applikation</w:t>
+            </w:r>
+          </w:p>
+        </w:tc>
+        <w:tc>
+          <w:tcPr>
+            <w:tcW w:w="7088" w:type="dxa"/>
+          </w:tcPr>
+          <w:p>
+            <w:pPr>
+              <w:tabs>
+                <w:tab w:val="left" w:pos="1701"/>
+              </w:tabs>
+              <w:rPr>
+                <w:rFonts w:ascii="Lucida Sans" w:hAnsi="Lucida Sans"/>
+                <w:sz w:val="19"/>
+                <w:szCs w:val="19"/>
+              </w:rPr>
+            </w:pPr>
+            <w:r>
+              <w:rPr>
+                <w:rFonts w:ascii="Lucida Sans" w:hAnsi="Lucida Sans"/>
+                <w:sz w:val="19"/>
+                <w:szCs w:val="19"/>
+              </w:rPr>
+              <w:t>Ze</w:t>
+            </w:r>
+            <w:r>
+              <w:rPr>
+                <w:rFonts w:ascii="Lucida Sans" w:hAnsi="Lucida Sans"/>
+                <w:sz w:val="19"/>
+                <w:szCs w:val="19"/>
+              </w:rPr>
+              <w:t>i</w:t>
+            </w:r>
+            <w:r>
+              <w:rPr>
+                <w:rFonts w:ascii="Lucida Sans" w:hAnsi="Lucida Sans"/>
+                <w:sz w:val="19"/>
+                <w:szCs w:val="19"/>
+              </w:rPr>
+              <w:t>gt die zusammen gestellten Zugservice an</w:t>
+            </w:r>
+          </w:p>
+        </w:tc>
+      </w:tr>
+      <w:tr>
+        <w:tc>
+          <w:tcPr>
+            <w:tcW w:w="988" w:type="dxa"/>
+          </w:tcPr>
+          <w:p>
+            <w:pPr>
+              <w:tabs>
+                <w:tab w:val="left" w:pos="1701"/>
+              </w:tabs>
+              <w:rPr>
+                <w:rFonts w:ascii="Lucida Sans" w:hAnsi="Lucida Sans"/>
+                <w:sz w:val="19"/>
+                <w:szCs w:val="19"/>
+              </w:rPr>
+            </w:pPr>
+            <w:r>
+              <w:rPr>
+                <w:rFonts w:ascii="Lucida Sans" w:hAnsi="Lucida Sans"/>
+                <w:sz w:val="19"/>
+                <w:szCs w:val="19"/>
+              </w:rPr>
+              <w:t>1.</w:t>
+            </w:r>
+            <w:r>
+              <w:rPr>
+                <w:rFonts w:ascii="Lucida Sans" w:hAnsi="Lucida Sans"/>
+                <w:sz w:val="19"/>
+                <w:szCs w:val="19"/>
+              </w:rPr>
+              <w:t>7</w:t>
+            </w:r>
+          </w:p>
+        </w:tc>
+        <w:tc>
+          <w:tcPr>
+            <w:tcW w:w="1559" w:type="dxa"/>
+          </w:tcPr>
+          <w:p>
+            <w:pPr>
+              <w:tabs>
+                <w:tab w:val="left" w:pos="1701"/>
+              </w:tabs>
+              <w:rPr>
+                <w:rFonts w:ascii="Lucida Sans" w:hAnsi="Lucida Sans"/>
+                <w:sz w:val="19"/>
+                <w:szCs w:val="19"/>
+              </w:rPr>
+            </w:pPr>
+            <w:r>
+              <w:rPr>
+                <w:rFonts w:ascii="Lucida Sans" w:hAnsi="Lucida Sans"/>
+                <w:sz w:val="19"/>
+                <w:szCs w:val="19"/>
+              </w:rPr>
+              <w:t>Applikation</w:t>
+            </w:r>
+          </w:p>
+        </w:tc>
+        <w:tc>
+          <w:tcPr>
+            <w:tcW w:w="7088" w:type="dxa"/>
+          </w:tcPr>
+          <w:p>
+            <w:pPr>
+              <w:tabs>
+                <w:tab w:val="left" w:pos="1701"/>
+              </w:tabs>
+              <w:rPr>
+                <w:rFonts w:ascii="Lucida Sans" w:hAnsi="Lucida Sans"/>
+                <w:sz w:val="19"/>
+                <w:szCs w:val="19"/>
+              </w:rPr>
+            </w:pPr>
+            <w:r>
+              <w:rPr>
+                <w:rFonts w:ascii="Lucida Sans" w:hAnsi="Lucida Sans"/>
                 <w:b/>
                 <w:bCs/>
-                <w:sz w:val="28"/>
-                <w:szCs w:val="28"/>
+                <w:sz w:val="19"/>
+                <w:szCs w:val="19"/>
               </w:rPr>
               <w:t>Ausnahme</w:t>
             </w:r>
             <w:r>
               <w:rPr>
-                <w:sz w:val="28"/>
-                <w:szCs w:val="28"/>
+                <w:rFonts w:ascii="Lucida Sans" w:hAnsi="Lucida Sans"/>
+                <w:sz w:val="19"/>
+                <w:szCs w:val="19"/>
               </w:rPr>
               <w:t>: keine Rückmeldung des Systems</w:t>
             </w:r>
@@ -659,16 +1027,26 @@
                 <w:tab w:val="left" w:pos="1701"/>
               </w:tabs>
               <w:rPr>
-                <w:sz w:val="28"/>
-                <w:szCs w:val="28"/>
-              </w:rPr>
-            </w:pPr>
-            <w:r>
-              <w:rPr>
-                <w:sz w:val="28"/>
-                <w:szCs w:val="28"/>
-              </w:rPr>
-              <w:t>1.5</w:t>
+                <w:rFonts w:ascii="Lucida Sans" w:hAnsi="Lucida Sans"/>
+                <w:sz w:val="19"/>
+                <w:szCs w:val="19"/>
+              </w:rPr>
+            </w:pPr>
+            <w:r>
+              <w:rPr>
+                <w:rFonts w:ascii="Lucida Sans" w:hAnsi="Lucida Sans"/>
+                <w:sz w:val="19"/>
+                <w:szCs w:val="19"/>
+              </w:rPr>
+              <w:t>1.</w:t>
+            </w:r>
+            <w:r>
+              <w:rPr>
+                <w:rFonts w:ascii="Lucida Sans" w:hAnsi="Lucida Sans"/>
+                <w:sz w:val="19"/>
+                <w:szCs w:val="19"/>
+              </w:rPr>
+              <w:t>8</w:t>
             </w:r>
           </w:p>
         </w:tc>
@@ -682,14 +1060,16 @@
                 <w:tab w:val="left" w:pos="1701"/>
               </w:tabs>
               <w:rPr>
-                <w:sz w:val="28"/>
-                <w:szCs w:val="28"/>
-              </w:rPr>
-            </w:pPr>
-            <w:r>
-              <w:rPr>
-                <w:sz w:val="28"/>
-                <w:szCs w:val="28"/>
+                <w:rFonts w:ascii="Lucida Sans" w:hAnsi="Lucida Sans"/>
+                <w:sz w:val="19"/>
+                <w:szCs w:val="19"/>
+              </w:rPr>
+            </w:pPr>
+            <w:r>
+              <w:rPr>
+                <w:rFonts w:ascii="Lucida Sans" w:hAnsi="Lucida Sans"/>
+                <w:sz w:val="19"/>
+                <w:szCs w:val="19"/>
               </w:rPr>
               <w:t>Benutzer</w:t>
             </w:r>
@@ -705,14 +1085,16 @@
                 <w:tab w:val="left" w:pos="1701"/>
               </w:tabs>
               <w:rPr>
-                <w:sz w:val="28"/>
-                <w:szCs w:val="28"/>
-              </w:rPr>
-            </w:pPr>
-            <w:r>
-              <w:rPr>
-                <w:sz w:val="28"/>
-                <w:szCs w:val="28"/>
+                <w:rFonts w:ascii="Lucida Sans" w:hAnsi="Lucida Sans"/>
+                <w:sz w:val="19"/>
+                <w:szCs w:val="19"/>
+              </w:rPr>
+            </w:pPr>
+            <w:r>
+              <w:rPr>
+                <w:rFonts w:ascii="Lucida Sans" w:hAnsi="Lucida Sans"/>
+                <w:sz w:val="19"/>
+                <w:szCs w:val="19"/>
               </w:rPr>
               <w:t>Wählt einen Zugservice aus</w:t>
             </w:r>
@@ -730,16 +1112,26 @@
                 <w:tab w:val="left" w:pos="1701"/>
               </w:tabs>
               <w:rPr>
-                <w:sz w:val="28"/>
-                <w:szCs w:val="28"/>
-              </w:rPr>
-            </w:pPr>
-            <w:r>
-              <w:rPr>
-                <w:sz w:val="28"/>
-                <w:szCs w:val="28"/>
-              </w:rPr>
-              <w:t>1.6</w:t>
+                <w:rFonts w:ascii="Lucida Sans" w:hAnsi="Lucida Sans"/>
+                <w:sz w:val="19"/>
+                <w:szCs w:val="19"/>
+              </w:rPr>
+            </w:pPr>
+            <w:r>
+              <w:rPr>
+                <w:rFonts w:ascii="Lucida Sans" w:hAnsi="Lucida Sans"/>
+                <w:sz w:val="19"/>
+                <w:szCs w:val="19"/>
+              </w:rPr>
+              <w:t>1.</w:t>
+            </w:r>
+            <w:r>
+              <w:rPr>
+                <w:rFonts w:ascii="Lucida Sans" w:hAnsi="Lucida Sans"/>
+                <w:sz w:val="19"/>
+                <w:szCs w:val="19"/>
+              </w:rPr>
+              <w:t>9</w:t>
             </w:r>
           </w:p>
         </w:tc>
@@ -753,14 +1145,16 @@
                 <w:tab w:val="left" w:pos="1701"/>
               </w:tabs>
               <w:rPr>
-                <w:sz w:val="28"/>
-                <w:szCs w:val="28"/>
-              </w:rPr>
-            </w:pPr>
-            <w:r>
-              <w:rPr>
-                <w:sz w:val="28"/>
-                <w:szCs w:val="28"/>
+                <w:rFonts w:ascii="Lucida Sans" w:hAnsi="Lucida Sans"/>
+                <w:sz w:val="19"/>
+                <w:szCs w:val="19"/>
+              </w:rPr>
+            </w:pPr>
+            <w:r>
+              <w:rPr>
+                <w:rFonts w:ascii="Lucida Sans" w:hAnsi="Lucida Sans"/>
+                <w:sz w:val="19"/>
+                <w:szCs w:val="19"/>
               </w:rPr>
               <w:t>Applikation</w:t>
             </w:r>
@@ -776,49 +1170,56 @@
                 <w:tab w:val="left" w:pos="1701"/>
               </w:tabs>
               <w:rPr>
-                <w:sz w:val="28"/>
-                <w:szCs w:val="28"/>
-              </w:rPr>
-            </w:pPr>
-            <w:r>
-              <w:rPr>
-                <w:sz w:val="28"/>
-                <w:szCs w:val="28"/>
+                <w:rFonts w:ascii="Lucida Sans" w:hAnsi="Lucida Sans"/>
+                <w:sz w:val="19"/>
+                <w:szCs w:val="19"/>
+              </w:rPr>
+            </w:pPr>
+            <w:r>
+              <w:rPr>
+                <w:rFonts w:ascii="Lucida Sans" w:hAnsi="Lucida Sans"/>
+                <w:sz w:val="19"/>
+                <w:szCs w:val="19"/>
               </w:rPr>
               <w:t>Leitet weiter zur Sitzplan</w:t>
             </w:r>
             <w:r>
               <w:rPr>
-                <w:sz w:val="28"/>
-                <w:szCs w:val="28"/>
+                <w:rFonts w:ascii="Lucida Sans" w:hAnsi="Lucida Sans"/>
+                <w:sz w:val="19"/>
+                <w:szCs w:val="19"/>
               </w:rPr>
               <w:t>-</w:t>
             </w:r>
             <w:r>
               <w:rPr>
-                <w:sz w:val="28"/>
-                <w:szCs w:val="28"/>
+                <w:rFonts w:ascii="Lucida Sans" w:hAnsi="Lucida Sans"/>
+                <w:sz w:val="19"/>
+                <w:szCs w:val="19"/>
               </w:rPr>
               <w:t xml:space="preserve"> &amp; Zugkomposition</w:t>
             </w:r>
             <w:r>
               <w:rPr>
-                <w:sz w:val="28"/>
-                <w:szCs w:val="28"/>
+                <w:rFonts w:ascii="Lucida Sans" w:hAnsi="Lucida Sans"/>
+                <w:sz w:val="19"/>
+                <w:szCs w:val="19"/>
               </w:rPr>
               <w:t>s</w:t>
             </w:r>
             <w:r>
               <w:rPr>
-                <w:sz w:val="28"/>
-                <w:szCs w:val="28"/>
+                <w:rFonts w:ascii="Lucida Sans" w:hAnsi="Lucida Sans"/>
+                <w:sz w:val="19"/>
+                <w:szCs w:val="19"/>
               </w:rPr>
               <w:t>-</w:t>
             </w:r>
             <w:r>
               <w:rPr>
-                <w:sz w:val="28"/>
-                <w:szCs w:val="28"/>
+                <w:rFonts w:ascii="Lucida Sans" w:hAnsi="Lucida Sans"/>
+                <w:sz w:val="19"/>
+                <w:szCs w:val="19"/>
               </w:rPr>
               <w:t>Anzeige</w:t>
             </w:r>
@@ -836,16 +1237,26 @@
                 <w:tab w:val="left" w:pos="1701"/>
               </w:tabs>
               <w:rPr>
-                <w:sz w:val="28"/>
-                <w:szCs w:val="28"/>
-              </w:rPr>
-            </w:pPr>
-            <w:r>
-              <w:rPr>
-                <w:sz w:val="28"/>
-                <w:szCs w:val="28"/>
-              </w:rPr>
-              <w:t>1.7</w:t>
+                <w:rFonts w:ascii="Lucida Sans" w:hAnsi="Lucida Sans"/>
+                <w:sz w:val="19"/>
+                <w:szCs w:val="19"/>
+              </w:rPr>
+            </w:pPr>
+            <w:r>
+              <w:rPr>
+                <w:rFonts w:ascii="Lucida Sans" w:hAnsi="Lucida Sans"/>
+                <w:sz w:val="19"/>
+                <w:szCs w:val="19"/>
+              </w:rPr>
+              <w:t>1.</w:t>
+            </w:r>
+            <w:r>
+              <w:rPr>
+                <w:rFonts w:ascii="Lucida Sans" w:hAnsi="Lucida Sans"/>
+                <w:sz w:val="19"/>
+                <w:szCs w:val="19"/>
+              </w:rPr>
+              <w:t>10</w:t>
             </w:r>
           </w:p>
         </w:tc>
@@ -859,14 +1270,16 @@
                 <w:tab w:val="left" w:pos="1701"/>
               </w:tabs>
               <w:rPr>
-                <w:sz w:val="28"/>
-                <w:szCs w:val="28"/>
-              </w:rPr>
-            </w:pPr>
-            <w:r>
-              <w:rPr>
-                <w:sz w:val="28"/>
-                <w:szCs w:val="28"/>
+                <w:rFonts w:ascii="Lucida Sans" w:hAnsi="Lucida Sans"/>
+                <w:sz w:val="19"/>
+                <w:szCs w:val="19"/>
+              </w:rPr>
+            </w:pPr>
+            <w:r>
+              <w:rPr>
+                <w:rFonts w:ascii="Lucida Sans" w:hAnsi="Lucida Sans"/>
+                <w:sz w:val="19"/>
+                <w:szCs w:val="19"/>
               </w:rPr>
               <w:t>Benutzer</w:t>
             </w:r>
@@ -882,21 +1295,24 @@
                 <w:tab w:val="left" w:pos="1701"/>
               </w:tabs>
               <w:rPr>
-                <w:sz w:val="28"/>
-                <w:szCs w:val="28"/>
-              </w:rPr>
-            </w:pPr>
-            <w:r>
-              <w:rPr>
-                <w:sz w:val="28"/>
-                <w:szCs w:val="28"/>
+                <w:rFonts w:ascii="Lucida Sans" w:hAnsi="Lucida Sans"/>
+                <w:sz w:val="19"/>
+                <w:szCs w:val="19"/>
+              </w:rPr>
+            </w:pPr>
+            <w:r>
+              <w:rPr>
+                <w:rFonts w:ascii="Lucida Sans" w:hAnsi="Lucida Sans"/>
+                <w:sz w:val="19"/>
+                <w:szCs w:val="19"/>
               </w:rPr>
               <w:t>Wählt seinen gewüns</w:t>
             </w:r>
             <w:r>
               <w:rPr>
-                <w:sz w:val="28"/>
-                <w:szCs w:val="28"/>
+                <w:rFonts w:ascii="Lucida Sans" w:hAnsi="Lucida Sans"/>
+                <w:sz w:val="19"/>
+                <w:szCs w:val="19"/>
               </w:rPr>
               <w:t>chten Sitzplatz</w:t>
             </w:r>
@@ -914,16 +1330,26 @@
                 <w:tab w:val="left" w:pos="1701"/>
               </w:tabs>
               <w:rPr>
-                <w:sz w:val="28"/>
-                <w:szCs w:val="28"/>
-              </w:rPr>
-            </w:pPr>
-            <w:r>
-              <w:rPr>
-                <w:sz w:val="28"/>
-                <w:szCs w:val="28"/>
-              </w:rPr>
-              <w:t>1.8</w:t>
+                <w:rFonts w:ascii="Lucida Sans" w:hAnsi="Lucida Sans"/>
+                <w:sz w:val="19"/>
+                <w:szCs w:val="19"/>
+              </w:rPr>
+            </w:pPr>
+            <w:r>
+              <w:rPr>
+                <w:rFonts w:ascii="Lucida Sans" w:hAnsi="Lucida Sans"/>
+                <w:sz w:val="19"/>
+                <w:szCs w:val="19"/>
+              </w:rPr>
+              <w:t>1.</w:t>
+            </w:r>
+            <w:r>
+              <w:rPr>
+                <w:rFonts w:ascii="Lucida Sans" w:hAnsi="Lucida Sans"/>
+                <w:sz w:val="19"/>
+                <w:szCs w:val="19"/>
+              </w:rPr>
+              <w:t>11</w:t>
             </w:r>
           </w:p>
         </w:tc>
@@ -937,14 +1363,16 @@
                 <w:tab w:val="left" w:pos="1701"/>
               </w:tabs>
               <w:rPr>
-                <w:sz w:val="28"/>
-                <w:szCs w:val="28"/>
-              </w:rPr>
-            </w:pPr>
-            <w:r>
-              <w:rPr>
-                <w:sz w:val="28"/>
-                <w:szCs w:val="28"/>
+                <w:rFonts w:ascii="Lucida Sans" w:hAnsi="Lucida Sans"/>
+                <w:sz w:val="19"/>
+                <w:szCs w:val="19"/>
+              </w:rPr>
+            </w:pPr>
+            <w:r>
+              <w:rPr>
+                <w:rFonts w:ascii="Lucida Sans" w:hAnsi="Lucida Sans"/>
+                <w:sz w:val="19"/>
+                <w:szCs w:val="19"/>
               </w:rPr>
               <w:t>Applikation</w:t>
             </w:r>
@@ -960,14 +1388,16 @@
                 <w:tab w:val="left" w:pos="1701"/>
               </w:tabs>
               <w:rPr>
-                <w:sz w:val="28"/>
-                <w:szCs w:val="28"/>
-              </w:rPr>
-            </w:pPr>
-            <w:r>
-              <w:rPr>
-                <w:sz w:val="28"/>
-                <w:szCs w:val="28"/>
+                <w:rFonts w:ascii="Lucida Sans" w:hAnsi="Lucida Sans"/>
+                <w:sz w:val="19"/>
+                <w:szCs w:val="19"/>
+              </w:rPr>
+            </w:pPr>
+            <w:r>
+              <w:rPr>
+                <w:rFonts w:ascii="Lucida Sans" w:hAnsi="Lucida Sans"/>
+                <w:sz w:val="19"/>
+                <w:szCs w:val="19"/>
               </w:rPr>
               <w:t>Leitet weiter zur Sitzplatz Anzeige</w:t>
             </w:r>
@@ -985,16 +1415,26 @@
                 <w:tab w:val="left" w:pos="1701"/>
               </w:tabs>
               <w:rPr>
-                <w:sz w:val="28"/>
-                <w:szCs w:val="28"/>
-              </w:rPr>
-            </w:pPr>
-            <w:r>
-              <w:rPr>
-                <w:sz w:val="28"/>
-                <w:szCs w:val="28"/>
-              </w:rPr>
-              <w:t>1.9</w:t>
+                <w:rFonts w:ascii="Lucida Sans" w:hAnsi="Lucida Sans"/>
+                <w:sz w:val="19"/>
+                <w:szCs w:val="19"/>
+              </w:rPr>
+            </w:pPr>
+            <w:r>
+              <w:rPr>
+                <w:rFonts w:ascii="Lucida Sans" w:hAnsi="Lucida Sans"/>
+                <w:sz w:val="19"/>
+                <w:szCs w:val="19"/>
+              </w:rPr>
+              <w:t>1.</w:t>
+            </w:r>
+            <w:r>
+              <w:rPr>
+                <w:rFonts w:ascii="Lucida Sans" w:hAnsi="Lucida Sans"/>
+                <w:sz w:val="19"/>
+                <w:szCs w:val="19"/>
+              </w:rPr>
+              <w:t>12</w:t>
             </w:r>
           </w:p>
         </w:tc>
@@ -1008,14 +1448,16 @@
                 <w:tab w:val="left" w:pos="1701"/>
               </w:tabs>
               <w:rPr>
-                <w:sz w:val="28"/>
-                <w:szCs w:val="28"/>
-              </w:rPr>
-            </w:pPr>
-            <w:r>
-              <w:rPr>
-                <w:sz w:val="28"/>
-                <w:szCs w:val="28"/>
+                <w:rFonts w:ascii="Lucida Sans" w:hAnsi="Lucida Sans"/>
+                <w:sz w:val="19"/>
+                <w:szCs w:val="19"/>
+              </w:rPr>
+            </w:pPr>
+            <w:r>
+              <w:rPr>
+                <w:rFonts w:ascii="Lucida Sans" w:hAnsi="Lucida Sans"/>
+                <w:sz w:val="19"/>
+                <w:szCs w:val="19"/>
               </w:rPr>
               <w:t>Applikation</w:t>
             </w:r>
@@ -1031,23 +1473,26 @@
                 <w:tab w:val="left" w:pos="1701"/>
               </w:tabs>
               <w:rPr>
-                <w:sz w:val="28"/>
-                <w:szCs w:val="28"/>
-              </w:rPr>
-            </w:pPr>
-            <w:r>
-              <w:rPr>
+                <w:rFonts w:ascii="Lucida Sans" w:hAnsi="Lucida Sans"/>
+                <w:sz w:val="19"/>
+                <w:szCs w:val="19"/>
+              </w:rPr>
+            </w:pPr>
+            <w:r>
+              <w:rPr>
+                <w:rFonts w:ascii="Lucida Sans" w:hAnsi="Lucida Sans"/>
                 <w:b/>
                 <w:bCs/>
-                <w:sz w:val="28"/>
-                <w:szCs w:val="28"/>
+                <w:sz w:val="19"/>
+                <w:szCs w:val="19"/>
               </w:rPr>
               <w:t>Variante</w:t>
             </w:r>
             <w:r>
               <w:rPr>
-                <w:sz w:val="28"/>
-                <w:szCs w:val="28"/>
+                <w:rFonts w:ascii="Lucida Sans" w:hAnsi="Lucida Sans"/>
+                <w:sz w:val="19"/>
+                <w:szCs w:val="19"/>
               </w:rPr>
               <w:t>: Anzeige reservierter Sitzplätze</w:t>
             </w:r>
@@ -1065,16 +1510,26 @@
                 <w:tab w:val="left" w:pos="1701"/>
               </w:tabs>
               <w:rPr>
-                <w:sz w:val="28"/>
-                <w:szCs w:val="28"/>
-              </w:rPr>
-            </w:pPr>
-            <w:r>
-              <w:rPr>
-                <w:sz w:val="28"/>
-                <w:szCs w:val="28"/>
-              </w:rPr>
-              <w:t>1.10</w:t>
+                <w:rFonts w:ascii="Lucida Sans" w:hAnsi="Lucida Sans"/>
+                <w:sz w:val="19"/>
+                <w:szCs w:val="19"/>
+              </w:rPr>
+            </w:pPr>
+            <w:r>
+              <w:rPr>
+                <w:rFonts w:ascii="Lucida Sans" w:hAnsi="Lucida Sans"/>
+                <w:sz w:val="19"/>
+                <w:szCs w:val="19"/>
+              </w:rPr>
+              <w:t>1.1</w:t>
+            </w:r>
+            <w:r>
+              <w:rPr>
+                <w:rFonts w:ascii="Lucida Sans" w:hAnsi="Lucida Sans"/>
+                <w:sz w:val="19"/>
+                <w:szCs w:val="19"/>
+              </w:rPr>
+              <w:t>3</w:t>
             </w:r>
           </w:p>
         </w:tc>
@@ -1088,14 +1543,16 @@
                 <w:tab w:val="left" w:pos="1701"/>
               </w:tabs>
               <w:rPr>
-                <w:sz w:val="28"/>
-                <w:szCs w:val="28"/>
-              </w:rPr>
-            </w:pPr>
-            <w:r>
-              <w:rPr>
-                <w:sz w:val="28"/>
-                <w:szCs w:val="28"/>
+                <w:rFonts w:ascii="Lucida Sans" w:hAnsi="Lucida Sans"/>
+                <w:sz w:val="19"/>
+                <w:szCs w:val="19"/>
+              </w:rPr>
+            </w:pPr>
+            <w:r>
+              <w:rPr>
+                <w:rFonts w:ascii="Lucida Sans" w:hAnsi="Lucida Sans"/>
+                <w:sz w:val="19"/>
+                <w:szCs w:val="19"/>
               </w:rPr>
               <w:t>Benutzer</w:t>
             </w:r>
@@ -1111,14 +1568,16 @@
                 <w:tab w:val="left" w:pos="1701"/>
               </w:tabs>
               <w:rPr>
-                <w:sz w:val="28"/>
-                <w:szCs w:val="28"/>
-              </w:rPr>
-            </w:pPr>
-            <w:r>
-              <w:rPr>
-                <w:sz w:val="28"/>
-                <w:szCs w:val="28"/>
+                <w:rFonts w:ascii="Lucida Sans" w:hAnsi="Lucida Sans"/>
+                <w:sz w:val="19"/>
+                <w:szCs w:val="19"/>
+              </w:rPr>
+            </w:pPr>
+            <w:r>
+              <w:rPr>
+                <w:rFonts w:ascii="Lucida Sans" w:hAnsi="Lucida Sans"/>
+                <w:sz w:val="19"/>
+                <w:szCs w:val="19"/>
               </w:rPr>
               <w:t>Löst Reservation aus</w:t>
             </w:r>
@@ -1136,16 +1595,26 @@
                 <w:tab w:val="left" w:pos="1701"/>
               </w:tabs>
               <w:rPr>
-                <w:sz w:val="28"/>
-                <w:szCs w:val="28"/>
-              </w:rPr>
-            </w:pPr>
-            <w:r>
-              <w:rPr>
-                <w:sz w:val="28"/>
-                <w:szCs w:val="28"/>
-              </w:rPr>
-              <w:t>1.11</w:t>
+                <w:rFonts w:ascii="Lucida Sans" w:hAnsi="Lucida Sans"/>
+                <w:sz w:val="19"/>
+                <w:szCs w:val="19"/>
+              </w:rPr>
+            </w:pPr>
+            <w:r>
+              <w:rPr>
+                <w:rFonts w:ascii="Lucida Sans" w:hAnsi="Lucida Sans"/>
+                <w:sz w:val="19"/>
+                <w:szCs w:val="19"/>
+              </w:rPr>
+              <w:t>1.1</w:t>
+            </w:r>
+            <w:r>
+              <w:rPr>
+                <w:rFonts w:ascii="Lucida Sans" w:hAnsi="Lucida Sans"/>
+                <w:sz w:val="19"/>
+                <w:szCs w:val="19"/>
+              </w:rPr>
+              <w:t>4</w:t>
             </w:r>
           </w:p>
         </w:tc>
@@ -1159,14 +1628,16 @@
                 <w:tab w:val="left" w:pos="1701"/>
               </w:tabs>
               <w:rPr>
-                <w:sz w:val="28"/>
-                <w:szCs w:val="28"/>
-              </w:rPr>
-            </w:pPr>
-            <w:r>
-              <w:rPr>
-                <w:sz w:val="28"/>
-                <w:szCs w:val="28"/>
+                <w:rFonts w:ascii="Lucida Sans" w:hAnsi="Lucida Sans"/>
+                <w:sz w:val="19"/>
+                <w:szCs w:val="19"/>
+              </w:rPr>
+            </w:pPr>
+            <w:r>
+              <w:rPr>
+                <w:rFonts w:ascii="Lucida Sans" w:hAnsi="Lucida Sans"/>
+                <w:sz w:val="19"/>
+                <w:szCs w:val="19"/>
               </w:rPr>
               <w:t>Applikation</w:t>
             </w:r>
@@ -1182,14 +1653,16 @@
                 <w:tab w:val="left" w:pos="1701"/>
               </w:tabs>
               <w:rPr>
-                <w:sz w:val="28"/>
-                <w:szCs w:val="28"/>
-              </w:rPr>
-            </w:pPr>
-            <w:r>
-              <w:rPr>
-                <w:sz w:val="28"/>
-                <w:szCs w:val="28"/>
+                <w:rFonts w:ascii="Lucida Sans" w:hAnsi="Lucida Sans"/>
+                <w:sz w:val="19"/>
+                <w:szCs w:val="19"/>
+              </w:rPr>
+            </w:pPr>
+            <w:r>
+              <w:rPr>
+                <w:rFonts w:ascii="Lucida Sans" w:hAnsi="Lucida Sans"/>
+                <w:sz w:val="19"/>
+                <w:szCs w:val="19"/>
               </w:rPr>
               <w:t>Sendet Reservation an das System</w:t>
             </w:r>
@@ -1207,16 +1680,26 @@
                 <w:tab w:val="left" w:pos="1701"/>
               </w:tabs>
               <w:rPr>
-                <w:sz w:val="28"/>
-                <w:szCs w:val="28"/>
-              </w:rPr>
-            </w:pPr>
-            <w:r>
-              <w:rPr>
-                <w:sz w:val="28"/>
-                <w:szCs w:val="28"/>
-              </w:rPr>
-              <w:t>1.12</w:t>
+                <w:rFonts w:ascii="Lucida Sans" w:hAnsi="Lucida Sans"/>
+                <w:sz w:val="19"/>
+                <w:szCs w:val="19"/>
+              </w:rPr>
+            </w:pPr>
+            <w:r>
+              <w:rPr>
+                <w:rFonts w:ascii="Lucida Sans" w:hAnsi="Lucida Sans"/>
+                <w:sz w:val="19"/>
+                <w:szCs w:val="19"/>
+              </w:rPr>
+              <w:t>1.1</w:t>
+            </w:r>
+            <w:r>
+              <w:rPr>
+                <w:rFonts w:ascii="Lucida Sans" w:hAnsi="Lucida Sans"/>
+                <w:sz w:val="19"/>
+                <w:szCs w:val="19"/>
+              </w:rPr>
+              <w:t>5</w:t>
             </w:r>
           </w:p>
         </w:tc>
@@ -1230,14 +1713,16 @@
                 <w:tab w:val="left" w:pos="1701"/>
               </w:tabs>
               <w:rPr>
-                <w:sz w:val="28"/>
-                <w:szCs w:val="28"/>
-              </w:rPr>
-            </w:pPr>
-            <w:r>
-              <w:rPr>
-                <w:sz w:val="28"/>
-                <w:szCs w:val="28"/>
+                <w:rFonts w:ascii="Lucida Sans" w:hAnsi="Lucida Sans"/>
+                <w:sz w:val="19"/>
+                <w:szCs w:val="19"/>
+              </w:rPr>
+            </w:pPr>
+            <w:r>
+              <w:rPr>
+                <w:rFonts w:ascii="Lucida Sans" w:hAnsi="Lucida Sans"/>
+                <w:sz w:val="19"/>
+                <w:szCs w:val="19"/>
               </w:rPr>
               <w:t>System</w:t>
             </w:r>
@@ -1253,14 +1738,16 @@
                 <w:tab w:val="left" w:pos="1701"/>
               </w:tabs>
               <w:rPr>
-                <w:sz w:val="28"/>
-                <w:szCs w:val="28"/>
-              </w:rPr>
-            </w:pPr>
-            <w:r>
-              <w:rPr>
-                <w:sz w:val="28"/>
-                <w:szCs w:val="28"/>
+                <w:rFonts w:ascii="Lucida Sans" w:hAnsi="Lucida Sans"/>
+                <w:sz w:val="19"/>
+                <w:szCs w:val="19"/>
+              </w:rPr>
+            </w:pPr>
+            <w:r>
+              <w:rPr>
+                <w:rFonts w:ascii="Lucida Sans" w:hAnsi="Lucida Sans"/>
+                <w:sz w:val="19"/>
+                <w:szCs w:val="19"/>
               </w:rPr>
               <w:t>Speichert Reservation</w:t>
             </w:r>
@@ -1278,16 +1765,26 @@
                 <w:tab w:val="left" w:pos="1701"/>
               </w:tabs>
               <w:rPr>
-                <w:sz w:val="28"/>
-                <w:szCs w:val="28"/>
-              </w:rPr>
-            </w:pPr>
-            <w:r>
-              <w:rPr>
-                <w:sz w:val="28"/>
-                <w:szCs w:val="28"/>
-              </w:rPr>
-              <w:t>1.13</w:t>
+                <w:rFonts w:ascii="Lucida Sans" w:hAnsi="Lucida Sans"/>
+                <w:sz w:val="19"/>
+                <w:szCs w:val="19"/>
+              </w:rPr>
+            </w:pPr>
+            <w:r>
+              <w:rPr>
+                <w:rFonts w:ascii="Lucida Sans" w:hAnsi="Lucida Sans"/>
+                <w:sz w:val="19"/>
+                <w:szCs w:val="19"/>
+              </w:rPr>
+              <w:t>1.1</w:t>
+            </w:r>
+            <w:r>
+              <w:rPr>
+                <w:rFonts w:ascii="Lucida Sans" w:hAnsi="Lucida Sans"/>
+                <w:sz w:val="19"/>
+                <w:szCs w:val="19"/>
+              </w:rPr>
+              <w:t>6</w:t>
             </w:r>
           </w:p>
         </w:tc>
@@ -1301,14 +1798,16 @@
                 <w:tab w:val="left" w:pos="1701"/>
               </w:tabs>
               <w:rPr>
-                <w:sz w:val="28"/>
-                <w:szCs w:val="28"/>
-              </w:rPr>
-            </w:pPr>
-            <w:r>
-              <w:rPr>
-                <w:sz w:val="28"/>
-                <w:szCs w:val="28"/>
+                <w:rFonts w:ascii="Lucida Sans" w:hAnsi="Lucida Sans"/>
+                <w:sz w:val="19"/>
+                <w:szCs w:val="19"/>
+              </w:rPr>
+            </w:pPr>
+            <w:r>
+              <w:rPr>
+                <w:rFonts w:ascii="Lucida Sans" w:hAnsi="Lucida Sans"/>
+                <w:sz w:val="19"/>
+                <w:szCs w:val="19"/>
               </w:rPr>
               <w:t>Applikation</w:t>
             </w:r>
@@ -1324,14 +1823,16 @@
                 <w:tab w:val="left" w:pos="1701"/>
               </w:tabs>
               <w:rPr>
-                <w:sz w:val="28"/>
-                <w:szCs w:val="28"/>
-              </w:rPr>
-            </w:pPr>
-            <w:r>
-              <w:rPr>
-                <w:sz w:val="28"/>
-                <w:szCs w:val="28"/>
+                <w:rFonts w:ascii="Lucida Sans" w:hAnsi="Lucida Sans"/>
+                <w:sz w:val="19"/>
+                <w:szCs w:val="19"/>
+              </w:rPr>
+            </w:pPr>
+            <w:r>
+              <w:rPr>
+                <w:rFonts w:ascii="Lucida Sans" w:hAnsi="Lucida Sans"/>
+                <w:sz w:val="19"/>
+                <w:szCs w:val="19"/>
               </w:rPr>
               <w:t>Bestätigt Reservation und zeigt einen Bestätigungscode an</w:t>
             </w:r>
@@ -1349,23 +1850,26 @@
                 <w:tab w:val="left" w:pos="1701"/>
               </w:tabs>
               <w:rPr>
-                <w:sz w:val="28"/>
-                <w:szCs w:val="28"/>
-              </w:rPr>
-            </w:pPr>
-            <w:r>
-              <w:rPr>
-                <w:sz w:val="28"/>
-                <w:szCs w:val="28"/>
+                <w:rFonts w:ascii="Lucida Sans" w:hAnsi="Lucida Sans"/>
+                <w:sz w:val="19"/>
+                <w:szCs w:val="19"/>
+              </w:rPr>
+            </w:pPr>
+            <w:r>
+              <w:rPr>
+                <w:rFonts w:ascii="Lucida Sans" w:hAnsi="Lucida Sans"/>
+                <w:sz w:val="19"/>
+                <w:szCs w:val="19"/>
               </w:rPr>
               <w:t>1.1</w:t>
             </w:r>
             <w:r>
               <w:rPr>
-                <w:sz w:val="28"/>
-                <w:szCs w:val="28"/>
-              </w:rPr>
-              <w:t>4</w:t>
+                <w:rFonts w:ascii="Lucida Sans" w:hAnsi="Lucida Sans"/>
+                <w:sz w:val="19"/>
+                <w:szCs w:val="19"/>
+              </w:rPr>
+              <w:t>7</w:t>
             </w:r>
           </w:p>
         </w:tc>
@@ -1379,14 +1883,16 @@
                 <w:tab w:val="left" w:pos="1701"/>
               </w:tabs>
               <w:rPr>
-                <w:sz w:val="28"/>
-                <w:szCs w:val="28"/>
-              </w:rPr>
-            </w:pPr>
-            <w:r>
-              <w:rPr>
-                <w:sz w:val="28"/>
-                <w:szCs w:val="28"/>
+                <w:rFonts w:ascii="Lucida Sans" w:hAnsi="Lucida Sans"/>
+                <w:sz w:val="19"/>
+                <w:szCs w:val="19"/>
+              </w:rPr>
+            </w:pPr>
+            <w:r>
+              <w:rPr>
+                <w:rFonts w:ascii="Lucida Sans" w:hAnsi="Lucida Sans"/>
+                <w:sz w:val="19"/>
+                <w:szCs w:val="19"/>
               </w:rPr>
               <w:t>Applikation</w:t>
             </w:r>
@@ -1402,23 +1908,26 @@
                 <w:tab w:val="left" w:pos="1701"/>
               </w:tabs>
               <w:rPr>
-                <w:sz w:val="28"/>
-                <w:szCs w:val="28"/>
-              </w:rPr>
-            </w:pPr>
-            <w:r>
-              <w:rPr>
+                <w:rFonts w:ascii="Lucida Sans" w:hAnsi="Lucida Sans"/>
+                <w:sz w:val="19"/>
+                <w:szCs w:val="19"/>
+              </w:rPr>
+            </w:pPr>
+            <w:r>
+              <w:rPr>
+                <w:rFonts w:ascii="Lucida Sans" w:hAnsi="Lucida Sans"/>
                 <w:b/>
                 <w:bCs/>
-                <w:sz w:val="28"/>
-                <w:szCs w:val="28"/>
+                <w:sz w:val="19"/>
+                <w:szCs w:val="19"/>
               </w:rPr>
               <w:t>Ausnahme</w:t>
             </w:r>
             <w:r>
               <w:rPr>
-                <w:sz w:val="28"/>
-                <w:szCs w:val="28"/>
+                <w:rFonts w:ascii="Lucida Sans" w:hAnsi="Lucida Sans"/>
+                <w:sz w:val="19"/>
+                <w:szCs w:val="19"/>
               </w:rPr>
               <w:t>: Sitzplatz wurde in der Zwischenzeit reserviert</w:t>
             </w:r>
@@ -1433,9 +1942,10 @@
         </w:tabs>
         <w:spacing w:after="0"/>
         <w:rPr>
+          <w:rFonts w:ascii="Lucida Sans" w:hAnsi="Lucida Sans"/>
           <w:b/>
-          <w:sz w:val="28"/>
-          <w:szCs w:val="28"/>
+          <w:sz w:val="19"/>
+          <w:szCs w:val="19"/>
           <w:u w:val="single"/>
         </w:rPr>
       </w:pPr>
@@ -1447,16 +1957,18 @@
         </w:tabs>
         <w:spacing w:after="0"/>
         <w:rPr>
+          <w:rFonts w:ascii="Lucida Sans" w:hAnsi="Lucida Sans"/>
           <w:b/>
-          <w:sz w:val="28"/>
-          <w:szCs w:val="28"/>
+          <w:sz w:val="19"/>
+          <w:szCs w:val="19"/>
         </w:rPr>
       </w:pPr>
       <w:r>
         <w:rPr>
+          <w:rFonts w:ascii="Lucida Sans" w:hAnsi="Lucida Sans"/>
           <w:b/>
-          <w:sz w:val="28"/>
-          <w:szCs w:val="28"/>
+          <w:sz w:val="19"/>
+          <w:szCs w:val="19"/>
         </w:rPr>
         <w:t>Ausnahmen, Varianten:</w:t>
       </w:r>
@@ -1484,14 +1996,16 @@
                 <w:tab w:val="left" w:pos="1701"/>
               </w:tabs>
               <w:rPr>
-                <w:sz w:val="28"/>
-                <w:szCs w:val="28"/>
-              </w:rPr>
-            </w:pPr>
-            <w:r>
-              <w:rPr>
-                <w:sz w:val="28"/>
-                <w:szCs w:val="28"/>
+                <w:rFonts w:ascii="Lucida Sans" w:hAnsi="Lucida Sans"/>
+                <w:sz w:val="19"/>
+                <w:szCs w:val="19"/>
+              </w:rPr>
+            </w:pPr>
+            <w:r>
+              <w:rPr>
+                <w:rFonts w:ascii="Lucida Sans" w:hAnsi="Lucida Sans"/>
+                <w:sz w:val="19"/>
+                <w:szCs w:val="19"/>
               </w:rPr>
               <w:t>Nr.</w:t>
             </w:r>
@@ -1508,14 +2022,16 @@
                 <w:tab w:val="left" w:pos="1701"/>
               </w:tabs>
               <w:rPr>
-                <w:sz w:val="28"/>
-                <w:szCs w:val="28"/>
-              </w:rPr>
-            </w:pPr>
-            <w:r>
-              <w:rPr>
-                <w:sz w:val="28"/>
-                <w:szCs w:val="28"/>
+                <w:rFonts w:ascii="Lucida Sans" w:hAnsi="Lucida Sans"/>
+                <w:sz w:val="19"/>
+                <w:szCs w:val="19"/>
+              </w:rPr>
+            </w:pPr>
+            <w:r>
+              <w:rPr>
+                <w:rFonts w:ascii="Lucida Sans" w:hAnsi="Lucida Sans"/>
+                <w:sz w:val="19"/>
+                <w:szCs w:val="19"/>
               </w:rPr>
               <w:t>Wer</w:t>
             </w:r>
@@ -1532,14 +2048,16 @@
                 <w:tab w:val="left" w:pos="1701"/>
               </w:tabs>
               <w:rPr>
-                <w:sz w:val="28"/>
-                <w:szCs w:val="28"/>
-              </w:rPr>
-            </w:pPr>
-            <w:r>
-              <w:rPr>
-                <w:sz w:val="28"/>
-                <w:szCs w:val="28"/>
+                <w:rFonts w:ascii="Lucida Sans" w:hAnsi="Lucida Sans"/>
+                <w:sz w:val="19"/>
+                <w:szCs w:val="19"/>
+              </w:rPr>
+            </w:pPr>
+            <w:r>
+              <w:rPr>
+                <w:rFonts w:ascii="Lucida Sans" w:hAnsi="Lucida Sans"/>
+                <w:sz w:val="19"/>
+                <w:szCs w:val="19"/>
               </w:rPr>
               <w:t>Was</w:t>
             </w:r>
@@ -1557,23 +2075,22 @@
                 <w:tab w:val="left" w:pos="1701"/>
               </w:tabs>
               <w:rPr>
-                <w:sz w:val="28"/>
-                <w:szCs w:val="28"/>
-              </w:rPr>
-            </w:pPr>
-            <w:r>
-              <w:rPr>
-                <w:sz w:val="28"/>
-                <w:szCs w:val="28"/>
-              </w:rPr>
-              <w:t>1.</w:t>
-            </w:r>
-            <w:r>
-              <w:rPr>
-                <w:sz w:val="28"/>
-                <w:szCs w:val="28"/>
-              </w:rPr>
-              <w:t>4</w:t>
+                <w:rFonts w:ascii="Lucida Sans" w:hAnsi="Lucida Sans"/>
+                <w:b/>
+                <w:bCs/>
+                <w:sz w:val="19"/>
+                <w:szCs w:val="19"/>
+              </w:rPr>
+            </w:pPr>
+            <w:r>
+              <w:rPr>
+                <w:rFonts w:ascii="Lucida Sans" w:hAnsi="Lucida Sans"/>
+                <w:b/>
+                <w:bCs/>
+                <w:sz w:val="19"/>
+                <w:szCs w:val="19"/>
+              </w:rPr>
+              <w:t>1.1</w:t>
             </w:r>
           </w:p>
         </w:tc>
@@ -1587,8 +2104,11 @@
                 <w:tab w:val="left" w:pos="1701"/>
               </w:tabs>
               <w:rPr>
-                <w:sz w:val="28"/>
-                <w:szCs w:val="28"/>
+                <w:rFonts w:ascii="Lucida Sans" w:hAnsi="Lucida Sans"/>
+                <w:b/>
+                <w:bCs/>
+                <w:sz w:val="19"/>
+                <w:szCs w:val="19"/>
               </w:rPr>
             </w:pPr>
           </w:p>
@@ -1603,16 +2123,22 @@
                 <w:tab w:val="left" w:pos="1701"/>
               </w:tabs>
               <w:rPr>
-                <w:sz w:val="28"/>
-                <w:szCs w:val="28"/>
-              </w:rPr>
-            </w:pPr>
-            <w:r>
-              <w:rPr>
-                <w:sz w:val="28"/>
-                <w:szCs w:val="28"/>
-              </w:rPr>
-              <w:t>Keine Rückmeldung des Systems</w:t>
+                <w:rFonts w:ascii="Lucida Sans" w:hAnsi="Lucida Sans"/>
+                <w:b/>
+                <w:bCs/>
+                <w:sz w:val="19"/>
+                <w:szCs w:val="19"/>
+              </w:rPr>
+            </w:pPr>
+            <w:r>
+              <w:rPr>
+                <w:rFonts w:ascii="Lucida Sans" w:hAnsi="Lucida Sans"/>
+                <w:b/>
+                <w:bCs/>
+                <w:sz w:val="19"/>
+                <w:szCs w:val="19"/>
+              </w:rPr>
+              <w:t>Besitzt ein Digitales Ticket</w:t>
             </w:r>
           </w:p>
         </w:tc>
@@ -1628,16 +2154,18 @@
                 <w:tab w:val="left" w:pos="1701"/>
               </w:tabs>
               <w:rPr>
-                <w:sz w:val="28"/>
-                <w:szCs w:val="28"/>
-              </w:rPr>
-            </w:pPr>
-            <w:r>
-              <w:rPr>
-                <w:sz w:val="28"/>
-                <w:szCs w:val="28"/>
-              </w:rPr>
-              <w:t>1.4.1</w:t>
+                <w:rFonts w:ascii="Lucida Sans" w:hAnsi="Lucida Sans"/>
+                <w:sz w:val="19"/>
+                <w:szCs w:val="19"/>
+              </w:rPr>
+            </w:pPr>
+            <w:r>
+              <w:rPr>
+                <w:rFonts w:ascii="Lucida Sans" w:hAnsi="Lucida Sans"/>
+                <w:sz w:val="19"/>
+                <w:szCs w:val="19"/>
+              </w:rPr>
+              <w:t>1.1.1</w:t>
             </w:r>
           </w:p>
         </w:tc>
@@ -1651,16 +2179,18 @@
                 <w:tab w:val="left" w:pos="1701"/>
               </w:tabs>
               <w:rPr>
-                <w:sz w:val="28"/>
-                <w:szCs w:val="28"/>
-              </w:rPr>
-            </w:pPr>
-            <w:r>
-              <w:rPr>
-                <w:sz w:val="28"/>
-                <w:szCs w:val="28"/>
-              </w:rPr>
-              <w:t>Applikation</w:t>
+                <w:rFonts w:ascii="Lucida Sans" w:hAnsi="Lucida Sans"/>
+                <w:sz w:val="19"/>
+                <w:szCs w:val="19"/>
+              </w:rPr>
+            </w:pPr>
+            <w:r>
+              <w:rPr>
+                <w:rFonts w:ascii="Lucida Sans" w:hAnsi="Lucida Sans"/>
+                <w:sz w:val="19"/>
+                <w:szCs w:val="19"/>
+              </w:rPr>
+              <w:t>Benutzer</w:t>
             </w:r>
           </w:p>
         </w:tc>
@@ -1674,16 +2204,26 @@
                 <w:tab w:val="left" w:pos="1701"/>
               </w:tabs>
               <w:rPr>
-                <w:sz w:val="28"/>
-                <w:szCs w:val="28"/>
-              </w:rPr>
-            </w:pPr>
-            <w:r>
-              <w:rPr>
-                <w:sz w:val="28"/>
-                <w:szCs w:val="28"/>
-              </w:rPr>
-              <w:t xml:space="preserve">Zeigt eine Fehlermeldung an und weist auf technische Fehler hin. </w:t>
+                <w:rFonts w:ascii="Lucida Sans" w:hAnsi="Lucida Sans"/>
+                <w:sz w:val="19"/>
+                <w:szCs w:val="19"/>
+              </w:rPr>
+            </w:pPr>
+            <w:r>
+              <w:rPr>
+                <w:rFonts w:ascii="Lucida Sans" w:hAnsi="Lucida Sans"/>
+                <w:sz w:val="19"/>
+                <w:szCs w:val="19"/>
+              </w:rPr>
+              <w:t xml:space="preserve">Kann über das Digitale Ticket eine Sitzplatzsuche auslösen. </w:t>
+            </w:r>
+            <w:r>
+              <w:rPr>
+                <w:rFonts w:ascii="Lucida Sans" w:hAnsi="Lucida Sans"/>
+                <w:sz w:val="19"/>
+                <w:szCs w:val="19"/>
+              </w:rPr>
+              <w:t>Gibt seine gewünschte Reisezeit ein</w:t>
             </w:r>
           </w:p>
         </w:tc>
@@ -1699,16 +2239,18 @@
                 <w:tab w:val="left" w:pos="1701"/>
               </w:tabs>
               <w:rPr>
-                <w:sz w:val="28"/>
-                <w:szCs w:val="28"/>
-              </w:rPr>
-            </w:pPr>
-            <w:r>
-              <w:rPr>
-                <w:sz w:val="28"/>
-                <w:szCs w:val="28"/>
-              </w:rPr>
-              <w:t>1.4.2</w:t>
+                <w:rFonts w:ascii="Lucida Sans" w:hAnsi="Lucida Sans"/>
+                <w:sz w:val="19"/>
+                <w:szCs w:val="19"/>
+              </w:rPr>
+            </w:pPr>
+            <w:r>
+              <w:rPr>
+                <w:rFonts w:ascii="Lucida Sans" w:hAnsi="Lucida Sans"/>
+                <w:sz w:val="19"/>
+                <w:szCs w:val="19"/>
+              </w:rPr>
+              <w:t>1.1.2</w:t>
             </w:r>
           </w:p>
         </w:tc>
@@ -1722,14 +2264,16 @@
                 <w:tab w:val="left" w:pos="1701"/>
               </w:tabs>
               <w:rPr>
-                <w:sz w:val="28"/>
-                <w:szCs w:val="28"/>
-              </w:rPr>
-            </w:pPr>
-            <w:r>
-              <w:rPr>
-                <w:sz w:val="28"/>
-                <w:szCs w:val="28"/>
+                <w:rFonts w:ascii="Lucida Sans" w:hAnsi="Lucida Sans"/>
+                <w:sz w:val="19"/>
+                <w:szCs w:val="19"/>
+              </w:rPr>
+            </w:pPr>
+            <w:r>
+              <w:rPr>
+                <w:rFonts w:ascii="Lucida Sans" w:hAnsi="Lucida Sans"/>
+                <w:sz w:val="19"/>
+                <w:szCs w:val="19"/>
               </w:rPr>
               <w:t>Applikation</w:t>
             </w:r>
@@ -1745,16 +2289,98 @@
                 <w:tab w:val="left" w:pos="1701"/>
               </w:tabs>
               <w:rPr>
-                <w:sz w:val="28"/>
-                <w:szCs w:val="28"/>
-              </w:rPr>
-            </w:pPr>
-            <w:r>
-              <w:rPr>
-                <w:sz w:val="28"/>
-                <w:szCs w:val="28"/>
-              </w:rPr>
-              <w:t>Führt zurück zur Homescreen Anzeige.</w:t>
+                <w:rFonts w:ascii="Lucida Sans" w:hAnsi="Lucida Sans"/>
+                <w:sz w:val="19"/>
+                <w:szCs w:val="19"/>
+              </w:rPr>
+            </w:pPr>
+            <w:r>
+              <w:rPr>
+                <w:rFonts w:ascii="Lucida Sans" w:hAnsi="Lucida Sans"/>
+                <w:sz w:val="19"/>
+                <w:szCs w:val="19"/>
+              </w:rPr>
+              <w:t>S</w:t>
+            </w:r>
+            <w:r>
+              <w:rPr>
+                <w:rFonts w:ascii="Lucida Sans" w:hAnsi="Lucida Sans"/>
+                <w:sz w:val="19"/>
+                <w:szCs w:val="19"/>
+              </w:rPr>
+              <w:t>endet</w:t>
+            </w:r>
+            <w:r>
+              <w:rPr>
+                <w:rFonts w:ascii="Lucida Sans" w:hAnsi="Lucida Sans"/>
+                <w:sz w:val="19"/>
+                <w:szCs w:val="19"/>
+              </w:rPr>
+              <w:t xml:space="preserve"> Anfrage mit vorhandenen Streckendaten</w:t>
+            </w:r>
+            <w:r>
+              <w:rPr>
+                <w:rFonts w:ascii="Lucida Sans" w:hAnsi="Lucida Sans"/>
+                <w:sz w:val="19"/>
+                <w:szCs w:val="19"/>
+              </w:rPr>
+              <w:t xml:space="preserve"> des Digitalen Tickets</w:t>
+            </w:r>
+            <w:r>
+              <w:rPr>
+                <w:rFonts w:ascii="Lucida Sans" w:hAnsi="Lucida Sans"/>
+                <w:sz w:val="19"/>
+                <w:szCs w:val="19"/>
+              </w:rPr>
+              <w:t xml:space="preserve"> und </w:t>
+            </w:r>
+            <w:r>
+              <w:rPr>
+                <w:rFonts w:ascii="Lucida Sans" w:hAnsi="Lucida Sans"/>
+                <w:sz w:val="19"/>
+                <w:szCs w:val="19"/>
+              </w:rPr>
+              <w:t xml:space="preserve">der angegebenen </w:t>
+            </w:r>
+            <w:r>
+              <w:rPr>
+                <w:rFonts w:ascii="Lucida Sans" w:hAnsi="Lucida Sans"/>
+                <w:sz w:val="19"/>
+                <w:szCs w:val="19"/>
+              </w:rPr>
+              <w:t>Zeit</w:t>
+            </w:r>
+            <w:r>
+              <w:rPr>
+                <w:rFonts w:ascii="Lucida Sans" w:hAnsi="Lucida Sans"/>
+                <w:sz w:val="19"/>
+                <w:szCs w:val="19"/>
+              </w:rPr>
+              <w:t xml:space="preserve"> des Benutzers</w:t>
+            </w:r>
+            <w:r>
+              <w:rPr>
+                <w:rFonts w:ascii="Lucida Sans" w:hAnsi="Lucida Sans"/>
+                <w:sz w:val="19"/>
+                <w:szCs w:val="19"/>
+              </w:rPr>
+              <w:t xml:space="preserve"> an</w:t>
+            </w:r>
+            <w:r>
+              <w:rPr>
+                <w:rFonts w:ascii="Lucida Sans" w:hAnsi="Lucida Sans"/>
+                <w:sz w:val="19"/>
+                <w:szCs w:val="19"/>
+              </w:rPr>
+              <w:t xml:space="preserve"> das</w:t>
+            </w:r>
+            <w:r>
+              <w:rPr>
+                <w:rFonts w:ascii="Lucida Sans" w:hAnsi="Lucida Sans"/>
+                <w:sz w:val="19"/>
+                <w:szCs w:val="19"/>
+              </w:rPr>
+              <w:t xml:space="preserve"> System</w:t>
             </w:r>
           </w:p>
         </w:tc>
@@ -1770,16 +2396,18 @@
                 <w:tab w:val="left" w:pos="1701"/>
               </w:tabs>
               <w:rPr>
-                <w:sz w:val="28"/>
-                <w:szCs w:val="28"/>
-              </w:rPr>
-            </w:pPr>
-            <w:r>
-              <w:rPr>
-                <w:sz w:val="28"/>
-                <w:szCs w:val="28"/>
-              </w:rPr>
-              <w:t>1.9</w:t>
+                <w:rFonts w:ascii="Lucida Sans" w:hAnsi="Lucida Sans"/>
+                <w:sz w:val="19"/>
+                <w:szCs w:val="19"/>
+              </w:rPr>
+            </w:pPr>
+            <w:r>
+              <w:rPr>
+                <w:rFonts w:ascii="Lucida Sans" w:hAnsi="Lucida Sans"/>
+                <w:sz w:val="19"/>
+                <w:szCs w:val="19"/>
+              </w:rPr>
+              <w:t>1.1.3</w:t>
             </w:r>
           </w:p>
         </w:tc>
@@ -1793,10 +2421,19 @@
                 <w:tab w:val="left" w:pos="1701"/>
               </w:tabs>
               <w:rPr>
-                <w:sz w:val="28"/>
-                <w:szCs w:val="28"/>
-              </w:rPr>
-            </w:pPr>
+                <w:rFonts w:ascii="Lucida Sans" w:hAnsi="Lucida Sans"/>
+                <w:sz w:val="19"/>
+                <w:szCs w:val="19"/>
+              </w:rPr>
+            </w:pPr>
+            <w:r>
+              <w:rPr>
+                <w:rFonts w:ascii="Lucida Sans" w:hAnsi="Lucida Sans"/>
+                <w:sz w:val="19"/>
+                <w:szCs w:val="19"/>
+              </w:rPr>
+              <w:t>System</w:t>
+            </w:r>
           </w:p>
         </w:tc>
         <w:tc>
@@ -1809,16 +2446,18 @@
                 <w:tab w:val="left" w:pos="1701"/>
               </w:tabs>
               <w:rPr>
-                <w:sz w:val="28"/>
-                <w:szCs w:val="28"/>
-              </w:rPr>
-            </w:pPr>
-            <w:r>
-              <w:rPr>
-                <w:sz w:val="28"/>
-                <w:szCs w:val="28"/>
-              </w:rPr>
-              <w:t>Anzeige reservierter Sitzplätze</w:t>
+                <w:rFonts w:ascii="Lucida Sans" w:hAnsi="Lucida Sans"/>
+                <w:sz w:val="19"/>
+                <w:szCs w:val="19"/>
+              </w:rPr>
+            </w:pPr>
+            <w:r>
+              <w:rPr>
+                <w:rFonts w:ascii="Lucida Sans" w:hAnsi="Lucida Sans"/>
+                <w:sz w:val="19"/>
+                <w:szCs w:val="19"/>
+              </w:rPr>
+              <w:t>Ablauf weiter ab Punkt 1.5</w:t>
             </w:r>
           </w:p>
         </w:tc>
@@ -1834,16 +2473,22 @@
                 <w:tab w:val="left" w:pos="1701"/>
               </w:tabs>
               <w:rPr>
-                <w:sz w:val="28"/>
-                <w:szCs w:val="28"/>
-              </w:rPr>
-            </w:pPr>
-            <w:r>
-              <w:rPr>
-                <w:sz w:val="28"/>
-                <w:szCs w:val="28"/>
-              </w:rPr>
-              <w:t>1.9.1</w:t>
+                <w:rFonts w:ascii="Lucida Sans" w:hAnsi="Lucida Sans"/>
+                <w:b/>
+                <w:bCs/>
+                <w:sz w:val="19"/>
+                <w:szCs w:val="19"/>
+              </w:rPr>
+            </w:pPr>
+            <w:r>
+              <w:rPr>
+                <w:rFonts w:ascii="Lucida Sans" w:hAnsi="Lucida Sans"/>
+                <w:b/>
+                <w:bCs/>
+                <w:sz w:val="19"/>
+                <w:szCs w:val="19"/>
+              </w:rPr>
+              <w:t>1.2</w:t>
             </w:r>
           </w:p>
         </w:tc>
@@ -1857,17 +2502,13 @@
                 <w:tab w:val="left" w:pos="1701"/>
               </w:tabs>
               <w:rPr>
-                <w:sz w:val="28"/>
-                <w:szCs w:val="28"/>
-              </w:rPr>
-            </w:pPr>
-            <w:r>
-              <w:rPr>
-                <w:sz w:val="28"/>
-                <w:szCs w:val="28"/>
-              </w:rPr>
-              <w:t>Applikation</w:t>
-            </w:r>
+                <w:rFonts w:ascii="Lucida Sans" w:hAnsi="Lucida Sans"/>
+                <w:b/>
+                <w:bCs/>
+                <w:sz w:val="19"/>
+                <w:szCs w:val="19"/>
+              </w:rPr>
+            </w:pPr>
           </w:p>
         </w:tc>
         <w:tc>
@@ -1880,16 +2521,22 @@
                 <w:tab w:val="left" w:pos="1701"/>
               </w:tabs>
               <w:rPr>
-                <w:sz w:val="28"/>
-                <w:szCs w:val="28"/>
-              </w:rPr>
-            </w:pPr>
-            <w:r>
-              <w:rPr>
-                <w:sz w:val="28"/>
-                <w:szCs w:val="28"/>
-              </w:rPr>
-              <w:t>Zeigt mögliche Reservation einer Teilstrecke für den Sitzplatz an</w:t>
+                <w:rFonts w:ascii="Lucida Sans" w:hAnsi="Lucida Sans"/>
+                <w:b/>
+                <w:bCs/>
+                <w:sz w:val="19"/>
+                <w:szCs w:val="19"/>
+              </w:rPr>
+            </w:pPr>
+            <w:r>
+              <w:rPr>
+                <w:rFonts w:ascii="Lucida Sans" w:hAnsi="Lucida Sans"/>
+                <w:b/>
+                <w:bCs/>
+                <w:sz w:val="19"/>
+                <w:szCs w:val="19"/>
+              </w:rPr>
+              <w:t>Besitzt ein Digitales Sparticket</w:t>
             </w:r>
           </w:p>
         </w:tc>
@@ -1905,16 +2552,18 @@
                 <w:tab w:val="left" w:pos="1701"/>
               </w:tabs>
               <w:rPr>
-                <w:sz w:val="28"/>
-                <w:szCs w:val="28"/>
-              </w:rPr>
-            </w:pPr>
-            <w:r>
-              <w:rPr>
-                <w:sz w:val="28"/>
-                <w:szCs w:val="28"/>
-              </w:rPr>
-              <w:t>1.14</w:t>
+                <w:rFonts w:ascii="Lucida Sans" w:hAnsi="Lucida Sans"/>
+                <w:sz w:val="19"/>
+                <w:szCs w:val="19"/>
+              </w:rPr>
+            </w:pPr>
+            <w:r>
+              <w:rPr>
+                <w:rFonts w:ascii="Lucida Sans" w:hAnsi="Lucida Sans"/>
+                <w:sz w:val="19"/>
+                <w:szCs w:val="19"/>
+              </w:rPr>
+              <w:t>1.2.1</w:t>
             </w:r>
           </w:p>
         </w:tc>
@@ -1928,10 +2577,19 @@
                 <w:tab w:val="left" w:pos="1701"/>
               </w:tabs>
               <w:rPr>
-                <w:sz w:val="28"/>
-                <w:szCs w:val="28"/>
-              </w:rPr>
-            </w:pPr>
+                <w:rFonts w:ascii="Lucida Sans" w:hAnsi="Lucida Sans"/>
+                <w:sz w:val="19"/>
+                <w:szCs w:val="19"/>
+              </w:rPr>
+            </w:pPr>
+            <w:r>
+              <w:rPr>
+                <w:rFonts w:ascii="Lucida Sans" w:hAnsi="Lucida Sans"/>
+                <w:sz w:val="19"/>
+                <w:szCs w:val="19"/>
+              </w:rPr>
+              <w:t>Benutzer</w:t>
+            </w:r>
           </w:p>
         </w:tc>
         <w:tc>
@@ -1944,25 +2602,90 @@
                 <w:tab w:val="left" w:pos="1701"/>
               </w:tabs>
               <w:rPr>
-                <w:sz w:val="28"/>
-                <w:szCs w:val="28"/>
-              </w:rPr>
-            </w:pPr>
-            <w:r>
-              <w:rPr>
-                <w:sz w:val="28"/>
-                <w:szCs w:val="28"/>
-              </w:rPr>
-              <w:t>Sitzplatz wurde in der Z</w:t>
-            </w:r>
-            <w:bookmarkStart w:id="0" w:name="_GoBack"/>
-            <w:bookmarkEnd w:id="0"/>
-            <w:r>
-              <w:rPr>
-                <w:sz w:val="28"/>
-                <w:szCs w:val="28"/>
-              </w:rPr>
-              <w:t>wischenzeit reserviert</w:t>
+                <w:rFonts w:ascii="Lucida Sans" w:hAnsi="Lucida Sans"/>
+                <w:sz w:val="19"/>
+                <w:szCs w:val="19"/>
+              </w:rPr>
+            </w:pPr>
+            <w:r>
+              <w:rPr>
+                <w:rFonts w:ascii="Lucida Sans" w:hAnsi="Lucida Sans"/>
+                <w:sz w:val="19"/>
+                <w:szCs w:val="19"/>
+              </w:rPr>
+              <w:t xml:space="preserve">Kann über </w:t>
+            </w:r>
+            <w:r>
+              <w:rPr>
+                <w:rFonts w:ascii="Lucida Sans" w:hAnsi="Lucida Sans"/>
+                <w:sz w:val="19"/>
+                <w:szCs w:val="19"/>
+              </w:rPr>
+              <w:t>das Sparticket</w:t>
+            </w:r>
+            <w:r>
+              <w:rPr>
+                <w:rFonts w:ascii="Lucida Sans" w:hAnsi="Lucida Sans"/>
+                <w:sz w:val="19"/>
+                <w:szCs w:val="19"/>
+              </w:rPr>
+              <w:t xml:space="preserve"> eine Sitzplatzsuche auslösen. </w:t>
+            </w:r>
+            <w:r>
+              <w:rPr>
+                <w:rFonts w:ascii="Lucida Sans" w:hAnsi="Lucida Sans"/>
+                <w:sz w:val="19"/>
+                <w:szCs w:val="19"/>
+              </w:rPr>
+              <w:t xml:space="preserve">Daten </w:t>
+            </w:r>
+            <w:r>
+              <w:rPr>
+                <w:rFonts w:ascii="Lucida Sans" w:hAnsi="Lucida Sans"/>
+                <w:sz w:val="19"/>
+                <w:szCs w:val="19"/>
+              </w:rPr>
+              <w:t xml:space="preserve">des Spartickets werden </w:t>
+            </w:r>
+            <w:r>
+              <w:rPr>
+                <w:rFonts w:ascii="Lucida Sans" w:hAnsi="Lucida Sans"/>
+                <w:sz w:val="19"/>
+                <w:szCs w:val="19"/>
+              </w:rPr>
+              <w:t xml:space="preserve">an die </w:t>
+            </w:r>
+            <w:r>
+              <w:rPr>
+                <w:rFonts w:ascii="Lucida Sans" w:hAnsi="Lucida Sans"/>
+                <w:sz w:val="19"/>
+                <w:szCs w:val="19"/>
+              </w:rPr>
+              <w:t>Applikation</w:t>
+            </w:r>
+            <w:r>
+              <w:rPr>
+                <w:rFonts w:ascii="Lucida Sans" w:hAnsi="Lucida Sans"/>
+                <w:sz w:val="19"/>
+                <w:szCs w:val="19"/>
+              </w:rPr>
+              <w:t xml:space="preserve"> </w:t>
+            </w:r>
+            <w:r>
+              <w:rPr>
+                <w:rFonts w:ascii="Lucida Sans" w:hAnsi="Lucida Sans"/>
+                <w:sz w:val="19"/>
+                <w:szCs w:val="19"/>
+              </w:rPr>
+              <w:t>übermittelt</w:t>
+            </w:r>
+            <w:r>
+              <w:rPr>
+                <w:rFonts w:ascii="Lucida Sans" w:hAnsi="Lucida Sans"/>
+                <w:sz w:val="19"/>
+                <w:szCs w:val="19"/>
+              </w:rPr>
+              <w:t>.</w:t>
             </w:r>
           </w:p>
         </w:tc>
@@ -1978,16 +2701,18 @@
                 <w:tab w:val="left" w:pos="1701"/>
               </w:tabs>
               <w:rPr>
-                <w:sz w:val="28"/>
-                <w:szCs w:val="28"/>
-              </w:rPr>
-            </w:pPr>
-            <w:r>
-              <w:rPr>
-                <w:sz w:val="28"/>
-                <w:szCs w:val="28"/>
-              </w:rPr>
-              <w:t>1.14.1</w:t>
+                <w:rFonts w:ascii="Lucida Sans" w:hAnsi="Lucida Sans"/>
+                <w:sz w:val="19"/>
+                <w:szCs w:val="19"/>
+              </w:rPr>
+            </w:pPr>
+            <w:r>
+              <w:rPr>
+                <w:rFonts w:ascii="Lucida Sans" w:hAnsi="Lucida Sans"/>
+                <w:sz w:val="19"/>
+                <w:szCs w:val="19"/>
+              </w:rPr>
+              <w:t>1.2.2</w:t>
             </w:r>
           </w:p>
         </w:tc>
@@ -2001,14 +2726,16 @@
                 <w:tab w:val="left" w:pos="1701"/>
               </w:tabs>
               <w:rPr>
-                <w:sz w:val="28"/>
-                <w:szCs w:val="28"/>
-              </w:rPr>
-            </w:pPr>
-            <w:r>
-              <w:rPr>
-                <w:sz w:val="28"/>
-                <w:szCs w:val="28"/>
+                <w:rFonts w:ascii="Lucida Sans" w:hAnsi="Lucida Sans"/>
+                <w:sz w:val="19"/>
+                <w:szCs w:val="19"/>
+              </w:rPr>
+            </w:pPr>
+            <w:r>
+              <w:rPr>
+                <w:rFonts w:ascii="Lucida Sans" w:hAnsi="Lucida Sans"/>
+                <w:sz w:val="19"/>
+                <w:szCs w:val="19"/>
               </w:rPr>
               <w:t>Applikation</w:t>
             </w:r>
@@ -2024,16 +2751,42 @@
                 <w:tab w:val="left" w:pos="1701"/>
               </w:tabs>
               <w:rPr>
-                <w:sz w:val="28"/>
-                <w:szCs w:val="28"/>
-              </w:rPr>
-            </w:pPr>
-            <w:r>
-              <w:rPr>
-                <w:sz w:val="28"/>
-                <w:szCs w:val="28"/>
-              </w:rPr>
-              <w:t>Zeigt Meldung an, dass der Sitzplatz bereits Reserviert wurde.</w:t>
+                <w:rFonts w:ascii="Lucida Sans" w:hAnsi="Lucida Sans"/>
+                <w:sz w:val="19"/>
+                <w:szCs w:val="19"/>
+              </w:rPr>
+            </w:pPr>
+            <w:r>
+              <w:rPr>
+                <w:rFonts w:ascii="Lucida Sans" w:hAnsi="Lucida Sans"/>
+                <w:sz w:val="19"/>
+                <w:szCs w:val="19"/>
+              </w:rPr>
+              <w:t>Sendet Anfrage anhand de</w:t>
+            </w:r>
+            <w:r>
+              <w:rPr>
+                <w:rFonts w:ascii="Lucida Sans" w:hAnsi="Lucida Sans"/>
+                <w:sz w:val="19"/>
+                <w:szCs w:val="19"/>
+              </w:rPr>
+              <w:t>r</w:t>
+            </w:r>
+            <w:r>
+              <w:rPr>
+                <w:rFonts w:ascii="Lucida Sans" w:hAnsi="Lucida Sans"/>
+                <w:sz w:val="19"/>
+                <w:szCs w:val="19"/>
+              </w:rPr>
+              <w:t xml:space="preserve"> </w:t>
+            </w:r>
+            <w:r>
+              <w:rPr>
+                <w:rFonts w:ascii="Lucida Sans" w:hAnsi="Lucida Sans"/>
+                <w:sz w:val="19"/>
+                <w:szCs w:val="19"/>
+              </w:rPr>
+              <w:t>Daten des Sparticket (Feste Strecke und Zeit)</w:t>
             </w:r>
           </w:p>
         </w:tc>
@@ -2049,16 +2802,18 @@
                 <w:tab w:val="left" w:pos="1701"/>
               </w:tabs>
               <w:rPr>
-                <w:sz w:val="28"/>
-                <w:szCs w:val="28"/>
-              </w:rPr>
-            </w:pPr>
-            <w:r>
-              <w:rPr>
-                <w:sz w:val="28"/>
-                <w:szCs w:val="28"/>
-              </w:rPr>
-              <w:t>1.14.2</w:t>
+                <w:rFonts w:ascii="Lucida Sans" w:hAnsi="Lucida Sans"/>
+                <w:sz w:val="19"/>
+                <w:szCs w:val="19"/>
+              </w:rPr>
+            </w:pPr>
+            <w:r>
+              <w:rPr>
+                <w:rFonts w:ascii="Lucida Sans" w:hAnsi="Lucida Sans"/>
+                <w:sz w:val="19"/>
+                <w:szCs w:val="19"/>
+              </w:rPr>
+              <w:t>1.2.3</w:t>
             </w:r>
           </w:p>
         </w:tc>
@@ -2072,14 +2827,198 @@
                 <w:tab w:val="left" w:pos="1701"/>
               </w:tabs>
               <w:rPr>
-                <w:sz w:val="28"/>
-                <w:szCs w:val="28"/>
-              </w:rPr>
-            </w:pPr>
-            <w:r>
-              <w:rPr>
-                <w:sz w:val="28"/>
-                <w:szCs w:val="28"/>
+                <w:rFonts w:ascii="Lucida Sans" w:hAnsi="Lucida Sans"/>
+                <w:sz w:val="19"/>
+                <w:szCs w:val="19"/>
+              </w:rPr>
+            </w:pPr>
+            <w:r>
+              <w:rPr>
+                <w:rFonts w:ascii="Lucida Sans" w:hAnsi="Lucida Sans"/>
+                <w:sz w:val="19"/>
+                <w:szCs w:val="19"/>
+              </w:rPr>
+              <w:t>System</w:t>
+            </w:r>
+          </w:p>
+        </w:tc>
+        <w:tc>
+          <w:tcPr>
+            <w:tcW w:w="7088" w:type="dxa"/>
+          </w:tcPr>
+          <w:p>
+            <w:pPr>
+              <w:tabs>
+                <w:tab w:val="left" w:pos="1701"/>
+              </w:tabs>
+              <w:rPr>
+                <w:rFonts w:ascii="Lucida Sans" w:hAnsi="Lucida Sans"/>
+                <w:sz w:val="19"/>
+                <w:szCs w:val="19"/>
+              </w:rPr>
+            </w:pPr>
+            <w:r>
+              <w:rPr>
+                <w:rFonts w:ascii="Lucida Sans" w:hAnsi="Lucida Sans"/>
+                <w:sz w:val="19"/>
+                <w:szCs w:val="19"/>
+              </w:rPr>
+              <w:t>Ablauf weiter ab Punkt 1.5</w:t>
+            </w:r>
+          </w:p>
+        </w:tc>
+      </w:tr>
+      <w:tr>
+        <w:tc>
+          <w:tcPr>
+            <w:tcW w:w="988" w:type="dxa"/>
+          </w:tcPr>
+          <w:p>
+            <w:pPr>
+              <w:tabs>
+                <w:tab w:val="left" w:pos="1701"/>
+              </w:tabs>
+              <w:rPr>
+                <w:rFonts w:ascii="Lucida Sans" w:hAnsi="Lucida Sans"/>
+                <w:b/>
+                <w:bCs/>
+                <w:sz w:val="19"/>
+                <w:szCs w:val="19"/>
+              </w:rPr>
+            </w:pPr>
+            <w:r>
+              <w:rPr>
+                <w:rFonts w:ascii="Lucida Sans" w:hAnsi="Lucida Sans"/>
+                <w:b/>
+                <w:bCs/>
+                <w:sz w:val="19"/>
+                <w:szCs w:val="19"/>
+              </w:rPr>
+              <w:t>1.</w:t>
+            </w:r>
+            <w:r>
+              <w:rPr>
+                <w:rFonts w:ascii="Lucida Sans" w:hAnsi="Lucida Sans"/>
+                <w:b/>
+                <w:bCs/>
+                <w:sz w:val="19"/>
+                <w:szCs w:val="19"/>
+              </w:rPr>
+              <w:t>7</w:t>
+            </w:r>
+          </w:p>
+        </w:tc>
+        <w:tc>
+          <w:tcPr>
+            <w:tcW w:w="1559" w:type="dxa"/>
+          </w:tcPr>
+          <w:p>
+            <w:pPr>
+              <w:tabs>
+                <w:tab w:val="left" w:pos="1701"/>
+              </w:tabs>
+              <w:rPr>
+                <w:rFonts w:ascii="Lucida Sans" w:hAnsi="Lucida Sans"/>
+                <w:b/>
+                <w:bCs/>
+                <w:sz w:val="19"/>
+                <w:szCs w:val="19"/>
+              </w:rPr>
+            </w:pPr>
+          </w:p>
+        </w:tc>
+        <w:tc>
+          <w:tcPr>
+            <w:tcW w:w="7088" w:type="dxa"/>
+          </w:tcPr>
+          <w:p>
+            <w:pPr>
+              <w:tabs>
+                <w:tab w:val="left" w:pos="1701"/>
+              </w:tabs>
+              <w:rPr>
+                <w:rFonts w:ascii="Lucida Sans" w:hAnsi="Lucida Sans"/>
+                <w:b/>
+                <w:bCs/>
+                <w:sz w:val="19"/>
+                <w:szCs w:val="19"/>
+              </w:rPr>
+            </w:pPr>
+            <w:r>
+              <w:rPr>
+                <w:rFonts w:ascii="Lucida Sans" w:hAnsi="Lucida Sans"/>
+                <w:b/>
+                <w:bCs/>
+                <w:sz w:val="19"/>
+                <w:szCs w:val="19"/>
+              </w:rPr>
+              <w:t>Keine Rückmeldung des Systems</w:t>
+            </w:r>
+          </w:p>
+        </w:tc>
+      </w:tr>
+      <w:tr>
+        <w:tc>
+          <w:tcPr>
+            <w:tcW w:w="988" w:type="dxa"/>
+          </w:tcPr>
+          <w:p>
+            <w:pPr>
+              <w:tabs>
+                <w:tab w:val="left" w:pos="1701"/>
+              </w:tabs>
+              <w:rPr>
+                <w:rFonts w:ascii="Lucida Sans" w:hAnsi="Lucida Sans"/>
+                <w:sz w:val="19"/>
+                <w:szCs w:val="19"/>
+              </w:rPr>
+            </w:pPr>
+            <w:r>
+              <w:rPr>
+                <w:rFonts w:ascii="Lucida Sans" w:hAnsi="Lucida Sans"/>
+                <w:sz w:val="19"/>
+                <w:szCs w:val="19"/>
+              </w:rPr>
+              <w:t>1.</w:t>
+            </w:r>
+            <w:r>
+              <w:rPr>
+                <w:rFonts w:ascii="Lucida Sans" w:hAnsi="Lucida Sans"/>
+                <w:sz w:val="19"/>
+                <w:szCs w:val="19"/>
+              </w:rPr>
+              <w:t>7</w:t>
+            </w:r>
+            <w:r>
+              <w:rPr>
+                <w:rFonts w:ascii="Lucida Sans" w:hAnsi="Lucida Sans"/>
+                <w:sz w:val="19"/>
+                <w:szCs w:val="19"/>
+              </w:rPr>
+              <w:t>.1</w:t>
+            </w:r>
+          </w:p>
+        </w:tc>
+        <w:tc>
+          <w:tcPr>
+            <w:tcW w:w="1559" w:type="dxa"/>
+          </w:tcPr>
+          <w:p>
+            <w:pPr>
+              <w:tabs>
+                <w:tab w:val="left" w:pos="1701"/>
+              </w:tabs>
+              <w:rPr>
+                <w:rFonts w:ascii="Lucida Sans" w:hAnsi="Lucida Sans"/>
+                <w:sz w:val="19"/>
+                <w:szCs w:val="19"/>
+              </w:rPr>
+            </w:pPr>
+            <w:r>
+              <w:rPr>
+                <w:rFonts w:ascii="Lucida Sans" w:hAnsi="Lucida Sans"/>
+                <w:sz w:val="19"/>
+                <w:szCs w:val="19"/>
               </w:rPr>
               <w:t>Applikation</w:t>
             </w:r>
@@ -2095,20 +3034,573 @@
                 <w:tab w:val="left" w:pos="1701"/>
               </w:tabs>
               <w:rPr>
-                <w:sz w:val="28"/>
-                <w:szCs w:val="28"/>
-              </w:rPr>
-            </w:pPr>
-            <w:r>
-              <w:rPr>
-                <w:sz w:val="28"/>
-                <w:szCs w:val="28"/>
+                <w:rFonts w:ascii="Lucida Sans" w:hAnsi="Lucida Sans"/>
+                <w:sz w:val="19"/>
+                <w:szCs w:val="19"/>
+              </w:rPr>
+            </w:pPr>
+            <w:r>
+              <w:rPr>
+                <w:rFonts w:ascii="Lucida Sans" w:hAnsi="Lucida Sans"/>
+                <w:sz w:val="19"/>
+                <w:szCs w:val="19"/>
+              </w:rPr>
+              <w:t xml:space="preserve">Zeigt eine Fehlermeldung an und weist auf technische Fehler hin. </w:t>
+            </w:r>
+          </w:p>
+        </w:tc>
+      </w:tr>
+      <w:tr>
+        <w:tc>
+          <w:tcPr>
+            <w:tcW w:w="988" w:type="dxa"/>
+          </w:tcPr>
+          <w:p>
+            <w:pPr>
+              <w:tabs>
+                <w:tab w:val="left" w:pos="1701"/>
+              </w:tabs>
+              <w:rPr>
+                <w:rFonts w:ascii="Lucida Sans" w:hAnsi="Lucida Sans"/>
+                <w:sz w:val="19"/>
+                <w:szCs w:val="19"/>
+              </w:rPr>
+            </w:pPr>
+            <w:r>
+              <w:rPr>
+                <w:rFonts w:ascii="Lucida Sans" w:hAnsi="Lucida Sans"/>
+                <w:sz w:val="19"/>
+                <w:szCs w:val="19"/>
+              </w:rPr>
+              <w:t>1.</w:t>
+            </w:r>
+            <w:r>
+              <w:rPr>
+                <w:rFonts w:ascii="Lucida Sans" w:hAnsi="Lucida Sans"/>
+                <w:sz w:val="19"/>
+                <w:szCs w:val="19"/>
+              </w:rPr>
+              <w:t>7</w:t>
+            </w:r>
+            <w:r>
+              <w:rPr>
+                <w:rFonts w:ascii="Lucida Sans" w:hAnsi="Lucida Sans"/>
+                <w:sz w:val="19"/>
+                <w:szCs w:val="19"/>
+              </w:rPr>
+              <w:t>.2</w:t>
+            </w:r>
+          </w:p>
+        </w:tc>
+        <w:tc>
+          <w:tcPr>
+            <w:tcW w:w="1559" w:type="dxa"/>
+          </w:tcPr>
+          <w:p>
+            <w:pPr>
+              <w:tabs>
+                <w:tab w:val="left" w:pos="1701"/>
+              </w:tabs>
+              <w:rPr>
+                <w:rFonts w:ascii="Lucida Sans" w:hAnsi="Lucida Sans"/>
+                <w:sz w:val="19"/>
+                <w:szCs w:val="19"/>
+              </w:rPr>
+            </w:pPr>
+            <w:r>
+              <w:rPr>
+                <w:rFonts w:ascii="Lucida Sans" w:hAnsi="Lucida Sans"/>
+                <w:sz w:val="19"/>
+                <w:szCs w:val="19"/>
+              </w:rPr>
+              <w:t>Applikation</w:t>
+            </w:r>
+          </w:p>
+        </w:tc>
+        <w:tc>
+          <w:tcPr>
+            <w:tcW w:w="7088" w:type="dxa"/>
+          </w:tcPr>
+          <w:p>
+            <w:pPr>
+              <w:tabs>
+                <w:tab w:val="left" w:pos="1701"/>
+              </w:tabs>
+              <w:rPr>
+                <w:rFonts w:ascii="Lucida Sans" w:hAnsi="Lucida Sans"/>
+                <w:sz w:val="19"/>
+                <w:szCs w:val="19"/>
+              </w:rPr>
+            </w:pPr>
+            <w:r>
+              <w:rPr>
+                <w:rFonts w:ascii="Lucida Sans" w:hAnsi="Lucida Sans"/>
+                <w:sz w:val="19"/>
+                <w:szCs w:val="19"/>
+              </w:rPr>
+              <w:t>Führt zurück zur Homescreen Anzeige.</w:t>
+            </w:r>
+          </w:p>
+        </w:tc>
+      </w:tr>
+      <w:tr>
+        <w:tc>
+          <w:tcPr>
+            <w:tcW w:w="988" w:type="dxa"/>
+          </w:tcPr>
+          <w:p>
+            <w:pPr>
+              <w:tabs>
+                <w:tab w:val="left" w:pos="1701"/>
+              </w:tabs>
+              <w:rPr>
+                <w:rFonts w:ascii="Lucida Sans" w:hAnsi="Lucida Sans"/>
+                <w:b/>
+                <w:bCs/>
+                <w:sz w:val="19"/>
+                <w:szCs w:val="19"/>
+              </w:rPr>
+            </w:pPr>
+            <w:r>
+              <w:rPr>
+                <w:rFonts w:ascii="Lucida Sans" w:hAnsi="Lucida Sans"/>
+                <w:b/>
+                <w:bCs/>
+                <w:sz w:val="19"/>
+                <w:szCs w:val="19"/>
+              </w:rPr>
+              <w:t>1.</w:t>
+            </w:r>
+            <w:r>
+              <w:rPr>
+                <w:rFonts w:ascii="Lucida Sans" w:hAnsi="Lucida Sans"/>
+                <w:b/>
+                <w:bCs/>
+                <w:sz w:val="19"/>
+                <w:szCs w:val="19"/>
+              </w:rPr>
+              <w:t>12</w:t>
+            </w:r>
+          </w:p>
+        </w:tc>
+        <w:tc>
+          <w:tcPr>
+            <w:tcW w:w="1559" w:type="dxa"/>
+          </w:tcPr>
+          <w:p>
+            <w:pPr>
+              <w:tabs>
+                <w:tab w:val="left" w:pos="1701"/>
+              </w:tabs>
+              <w:rPr>
+                <w:rFonts w:ascii="Lucida Sans" w:hAnsi="Lucida Sans"/>
+                <w:b/>
+                <w:bCs/>
+                <w:sz w:val="19"/>
+                <w:szCs w:val="19"/>
+              </w:rPr>
+            </w:pPr>
+          </w:p>
+        </w:tc>
+        <w:tc>
+          <w:tcPr>
+            <w:tcW w:w="7088" w:type="dxa"/>
+          </w:tcPr>
+          <w:p>
+            <w:pPr>
+              <w:tabs>
+                <w:tab w:val="left" w:pos="1701"/>
+              </w:tabs>
+              <w:rPr>
+                <w:rFonts w:ascii="Lucida Sans" w:hAnsi="Lucida Sans"/>
+                <w:b/>
+                <w:bCs/>
+                <w:sz w:val="19"/>
+                <w:szCs w:val="19"/>
+              </w:rPr>
+            </w:pPr>
+            <w:r>
+              <w:rPr>
+                <w:rFonts w:ascii="Lucida Sans" w:hAnsi="Lucida Sans"/>
+                <w:b/>
+                <w:bCs/>
+                <w:sz w:val="19"/>
+                <w:szCs w:val="19"/>
+              </w:rPr>
+              <w:t>Anzeige reservierter Sitzplätze</w:t>
+            </w:r>
+          </w:p>
+        </w:tc>
+      </w:tr>
+      <w:tr>
+        <w:tc>
+          <w:tcPr>
+            <w:tcW w:w="988" w:type="dxa"/>
+          </w:tcPr>
+          <w:p>
+            <w:pPr>
+              <w:tabs>
+                <w:tab w:val="left" w:pos="1701"/>
+              </w:tabs>
+              <w:rPr>
+                <w:rFonts w:ascii="Lucida Sans" w:hAnsi="Lucida Sans"/>
+                <w:sz w:val="19"/>
+                <w:szCs w:val="19"/>
+              </w:rPr>
+            </w:pPr>
+            <w:r>
+              <w:rPr>
+                <w:rFonts w:ascii="Lucida Sans" w:hAnsi="Lucida Sans"/>
+                <w:sz w:val="19"/>
+                <w:szCs w:val="19"/>
+              </w:rPr>
+              <w:t>1.</w:t>
+            </w:r>
+            <w:r>
+              <w:rPr>
+                <w:rFonts w:ascii="Lucida Sans" w:hAnsi="Lucida Sans"/>
+                <w:sz w:val="19"/>
+                <w:szCs w:val="19"/>
+              </w:rPr>
+              <w:t>12</w:t>
+            </w:r>
+            <w:r>
+              <w:rPr>
+                <w:rFonts w:ascii="Lucida Sans" w:hAnsi="Lucida Sans"/>
+                <w:sz w:val="19"/>
+                <w:szCs w:val="19"/>
+              </w:rPr>
+              <w:t>.1</w:t>
+            </w:r>
+          </w:p>
+        </w:tc>
+        <w:tc>
+          <w:tcPr>
+            <w:tcW w:w="1559" w:type="dxa"/>
+          </w:tcPr>
+          <w:p>
+            <w:pPr>
+              <w:tabs>
+                <w:tab w:val="left" w:pos="1701"/>
+              </w:tabs>
+              <w:rPr>
+                <w:rFonts w:ascii="Lucida Sans" w:hAnsi="Lucida Sans"/>
+                <w:sz w:val="19"/>
+                <w:szCs w:val="19"/>
+              </w:rPr>
+            </w:pPr>
+            <w:r>
+              <w:rPr>
+                <w:rFonts w:ascii="Lucida Sans" w:hAnsi="Lucida Sans"/>
+                <w:sz w:val="19"/>
+                <w:szCs w:val="19"/>
+              </w:rPr>
+              <w:t>Applikation</w:t>
+            </w:r>
+          </w:p>
+        </w:tc>
+        <w:tc>
+          <w:tcPr>
+            <w:tcW w:w="7088" w:type="dxa"/>
+          </w:tcPr>
+          <w:p>
+            <w:pPr>
+              <w:tabs>
+                <w:tab w:val="left" w:pos="1701"/>
+              </w:tabs>
+              <w:rPr>
+                <w:rFonts w:ascii="Lucida Sans" w:hAnsi="Lucida Sans"/>
+                <w:sz w:val="19"/>
+                <w:szCs w:val="19"/>
+              </w:rPr>
+            </w:pPr>
+            <w:r>
+              <w:rPr>
+                <w:rFonts w:ascii="Lucida Sans" w:hAnsi="Lucida Sans"/>
+                <w:sz w:val="19"/>
+                <w:szCs w:val="19"/>
+              </w:rPr>
+              <w:t>Zeigt mögliche Reservation einer Teilstrecke für den Sitzplatz an</w:t>
+            </w:r>
+          </w:p>
+        </w:tc>
+      </w:tr>
+      <w:tr>
+        <w:tc>
+          <w:tcPr>
+            <w:tcW w:w="988" w:type="dxa"/>
+          </w:tcPr>
+          <w:p>
+            <w:pPr>
+              <w:tabs>
+                <w:tab w:val="left" w:pos="1701"/>
+              </w:tabs>
+              <w:rPr>
+                <w:rFonts w:ascii="Lucida Sans" w:hAnsi="Lucida Sans"/>
+                <w:b/>
+                <w:bCs/>
+                <w:sz w:val="19"/>
+                <w:szCs w:val="19"/>
+              </w:rPr>
+            </w:pPr>
+            <w:r>
+              <w:rPr>
+                <w:rFonts w:ascii="Lucida Sans" w:hAnsi="Lucida Sans"/>
+                <w:b/>
+                <w:bCs/>
+                <w:sz w:val="19"/>
+                <w:szCs w:val="19"/>
+              </w:rPr>
+              <w:t>1.1</w:t>
+            </w:r>
+            <w:r>
+              <w:rPr>
+                <w:rFonts w:ascii="Lucida Sans" w:hAnsi="Lucida Sans"/>
+                <w:b/>
+                <w:bCs/>
+                <w:sz w:val="19"/>
+                <w:szCs w:val="19"/>
+              </w:rPr>
+              <w:t>7</w:t>
+            </w:r>
+          </w:p>
+        </w:tc>
+        <w:tc>
+          <w:tcPr>
+            <w:tcW w:w="1559" w:type="dxa"/>
+          </w:tcPr>
+          <w:p>
+            <w:pPr>
+              <w:tabs>
+                <w:tab w:val="left" w:pos="1701"/>
+              </w:tabs>
+              <w:rPr>
+                <w:rFonts w:ascii="Lucida Sans" w:hAnsi="Lucida Sans"/>
+                <w:b/>
+                <w:bCs/>
+                <w:sz w:val="19"/>
+                <w:szCs w:val="19"/>
+              </w:rPr>
+            </w:pPr>
+          </w:p>
+        </w:tc>
+        <w:tc>
+          <w:tcPr>
+            <w:tcW w:w="7088" w:type="dxa"/>
+          </w:tcPr>
+          <w:p>
+            <w:pPr>
+              <w:tabs>
+                <w:tab w:val="left" w:pos="1701"/>
+              </w:tabs>
+              <w:rPr>
+                <w:rFonts w:ascii="Lucida Sans" w:hAnsi="Lucida Sans"/>
+                <w:b/>
+                <w:bCs/>
+                <w:sz w:val="19"/>
+                <w:szCs w:val="19"/>
+              </w:rPr>
+            </w:pPr>
+            <w:r>
+              <w:rPr>
+                <w:rFonts w:ascii="Lucida Sans" w:hAnsi="Lucida Sans"/>
+                <w:b/>
+                <w:bCs/>
+                <w:sz w:val="19"/>
+                <w:szCs w:val="19"/>
+              </w:rPr>
+              <w:t>Sitzplatz wurde in der Zwischenzeit reserviert</w:t>
+            </w:r>
+          </w:p>
+        </w:tc>
+      </w:tr>
+      <w:tr>
+        <w:tc>
+          <w:tcPr>
+            <w:tcW w:w="988" w:type="dxa"/>
+          </w:tcPr>
+          <w:p>
+            <w:pPr>
+              <w:tabs>
+                <w:tab w:val="left" w:pos="1701"/>
+              </w:tabs>
+              <w:rPr>
+                <w:rFonts w:ascii="Lucida Sans" w:hAnsi="Lucida Sans"/>
+                <w:sz w:val="19"/>
+                <w:szCs w:val="19"/>
+              </w:rPr>
+            </w:pPr>
+            <w:r>
+              <w:rPr>
+                <w:rFonts w:ascii="Lucida Sans" w:hAnsi="Lucida Sans"/>
+                <w:sz w:val="19"/>
+                <w:szCs w:val="19"/>
+              </w:rPr>
+              <w:t>1.1</w:t>
+            </w:r>
+            <w:r>
+              <w:rPr>
+                <w:rFonts w:ascii="Lucida Sans" w:hAnsi="Lucida Sans"/>
+                <w:sz w:val="19"/>
+                <w:szCs w:val="19"/>
+              </w:rPr>
+              <w:t>7</w:t>
+            </w:r>
+            <w:r>
+              <w:rPr>
+                <w:rFonts w:ascii="Lucida Sans" w:hAnsi="Lucida Sans"/>
+                <w:sz w:val="19"/>
+                <w:szCs w:val="19"/>
+              </w:rPr>
+              <w:t>.1</w:t>
+            </w:r>
+          </w:p>
+        </w:tc>
+        <w:tc>
+          <w:tcPr>
+            <w:tcW w:w="1559" w:type="dxa"/>
+          </w:tcPr>
+          <w:p>
+            <w:pPr>
+              <w:tabs>
+                <w:tab w:val="left" w:pos="1701"/>
+              </w:tabs>
+              <w:rPr>
+                <w:rFonts w:ascii="Lucida Sans" w:hAnsi="Lucida Sans"/>
+                <w:sz w:val="19"/>
+                <w:szCs w:val="19"/>
+              </w:rPr>
+            </w:pPr>
+            <w:r>
+              <w:rPr>
+                <w:rFonts w:ascii="Lucida Sans" w:hAnsi="Lucida Sans"/>
+                <w:sz w:val="19"/>
+                <w:szCs w:val="19"/>
+              </w:rPr>
+              <w:t>Applikation</w:t>
+            </w:r>
+          </w:p>
+        </w:tc>
+        <w:tc>
+          <w:tcPr>
+            <w:tcW w:w="7088" w:type="dxa"/>
+          </w:tcPr>
+          <w:p>
+            <w:pPr>
+              <w:tabs>
+                <w:tab w:val="left" w:pos="1701"/>
+              </w:tabs>
+              <w:rPr>
+                <w:rFonts w:ascii="Lucida Sans" w:hAnsi="Lucida Sans"/>
+                <w:sz w:val="19"/>
+                <w:szCs w:val="19"/>
+              </w:rPr>
+            </w:pPr>
+            <w:r>
+              <w:rPr>
+                <w:rFonts w:ascii="Lucida Sans" w:hAnsi="Lucida Sans"/>
+                <w:sz w:val="19"/>
+                <w:szCs w:val="19"/>
+              </w:rPr>
+              <w:t>Zeigt Meldung an, dass der Sitzplatz bereits Reserviert wurde.</w:t>
+            </w:r>
+          </w:p>
+        </w:tc>
+      </w:tr>
+      <w:tr>
+        <w:tc>
+          <w:tcPr>
+            <w:tcW w:w="988" w:type="dxa"/>
+          </w:tcPr>
+          <w:p>
+            <w:pPr>
+              <w:tabs>
+                <w:tab w:val="left" w:pos="1701"/>
+              </w:tabs>
+              <w:rPr>
+                <w:rFonts w:ascii="Lucida Sans" w:hAnsi="Lucida Sans"/>
+                <w:sz w:val="19"/>
+                <w:szCs w:val="19"/>
+              </w:rPr>
+            </w:pPr>
+            <w:r>
+              <w:rPr>
+                <w:rFonts w:ascii="Lucida Sans" w:hAnsi="Lucida Sans"/>
+                <w:sz w:val="19"/>
+                <w:szCs w:val="19"/>
+              </w:rPr>
+              <w:t>1.1</w:t>
+            </w:r>
+            <w:r>
+              <w:rPr>
+                <w:rFonts w:ascii="Lucida Sans" w:hAnsi="Lucida Sans"/>
+                <w:sz w:val="19"/>
+                <w:szCs w:val="19"/>
+              </w:rPr>
+              <w:t>7</w:t>
+            </w:r>
+            <w:r>
+              <w:rPr>
+                <w:rFonts w:ascii="Lucida Sans" w:hAnsi="Lucida Sans"/>
+                <w:sz w:val="19"/>
+                <w:szCs w:val="19"/>
+              </w:rPr>
+              <w:t>.2</w:t>
+            </w:r>
+          </w:p>
+        </w:tc>
+        <w:tc>
+          <w:tcPr>
+            <w:tcW w:w="1559" w:type="dxa"/>
+          </w:tcPr>
+          <w:p>
+            <w:pPr>
+              <w:tabs>
+                <w:tab w:val="left" w:pos="1701"/>
+              </w:tabs>
+              <w:rPr>
+                <w:rFonts w:ascii="Lucida Sans" w:hAnsi="Lucida Sans"/>
+                <w:sz w:val="19"/>
+                <w:szCs w:val="19"/>
+              </w:rPr>
+            </w:pPr>
+            <w:r>
+              <w:rPr>
+                <w:rFonts w:ascii="Lucida Sans" w:hAnsi="Lucida Sans"/>
+                <w:sz w:val="19"/>
+                <w:szCs w:val="19"/>
+              </w:rPr>
+              <w:t>Applikation</w:t>
+            </w:r>
+          </w:p>
+        </w:tc>
+        <w:tc>
+          <w:tcPr>
+            <w:tcW w:w="7088" w:type="dxa"/>
+          </w:tcPr>
+          <w:p>
+            <w:pPr>
+              <w:tabs>
+                <w:tab w:val="left" w:pos="1701"/>
+              </w:tabs>
+              <w:rPr>
+                <w:rFonts w:ascii="Lucida Sans" w:hAnsi="Lucida Sans"/>
+                <w:sz w:val="19"/>
+                <w:szCs w:val="19"/>
+              </w:rPr>
+            </w:pPr>
+            <w:r>
+              <w:rPr>
+                <w:rFonts w:ascii="Lucida Sans" w:hAnsi="Lucida Sans"/>
+                <w:sz w:val="19"/>
+                <w:szCs w:val="19"/>
               </w:rPr>
               <w:t>Führt zurück zur Sitzplan- &amp; Zugkompositions-Anzeige</w:t>
             </w:r>
           </w:p>
         </w:tc>
       </w:tr>
+      <w:bookmarkEnd w:id="0"/>
     </w:tbl>
     <w:p>
       <w:pPr>
@@ -2117,9 +3609,10 @@
         </w:tabs>
         <w:spacing w:after="0"/>
         <w:rPr>
+          <w:rFonts w:ascii="Lucida Sans" w:hAnsi="Lucida Sans"/>
           <w:b/>
-          <w:sz w:val="28"/>
-          <w:szCs w:val="28"/>
+          <w:sz w:val="19"/>
+          <w:szCs w:val="19"/>
           <w:u w:val="single"/>
         </w:rPr>
       </w:pPr>

</xml_diff>